<commit_message>
don't do fias in parallel
</commit_message>
<xml_diff>
--- a/analysis/manuscript/revision/FiguresTablesR1.docx
+++ b/analysis/manuscript/revision/FiguresTablesR1.docx
@@ -884,6 +884,7 @@
             <w:b/>
             <w:bCs/>
           </w:rPr>
+          <w:lastRenderedPageBreak/>
           <w:delText>Abstract</w:delText>
         </w:r>
       </w:del>
@@ -1246,6 +1247,7 @@
             <w:b/>
             <w:bCs/>
           </w:rPr>
+          <w:lastRenderedPageBreak/>
           <w:delText>Introduction</w:delText>
         </w:r>
       </w:del>
@@ -2042,7 +2044,14 @@
           <w:rPr>
             <w:rFonts w:asciiTheme="majorHAnsi" w:eastAsia="Times New Roman" w:hAnsiTheme="majorHAnsi" w:cstheme="majorHAnsi"/>
           </w:rPr>
-          <w:delText xml:space="preserve"> 2012, Locey and White 2013</w:delText>
+          <w:delText xml:space="preserve"> 2012, Locey and White </w:delText>
+        </w:r>
+        <w:r>
+          <w:rPr>
+            <w:rFonts w:asciiTheme="majorHAnsi" w:eastAsia="Times New Roman" w:hAnsiTheme="majorHAnsi" w:cstheme="majorHAnsi"/>
+          </w:rPr>
+          <w:lastRenderedPageBreak/>
+          <w:delText>2013</w:delText>
         </w:r>
         <w:r>
           <w:rPr>
@@ -2884,7 +2893,14 @@
           <w:rPr>
             <w:rFonts w:asciiTheme="majorHAnsi" w:eastAsia="Times New Roman" w:hAnsiTheme="majorHAnsi" w:cstheme="majorHAnsi"/>
           </w:rPr>
-          <w:delText>If an observed SAD is drawn at random from the set of mathematically possible SADs, it is likely to have a shape similar to the shapes most common in the feasible set. The feasible set can therefore be used as a statistical baseline for assessing whether observed SADs deviate</w:delText>
+          <w:delText xml:space="preserve">If an observed SAD is drawn at random from the set of mathematically possible SADs, it is likely to have a shape similar to the shapes most common in the feasible set. The feasible set can therefore be </w:delText>
+        </w:r>
+        <w:r>
+          <w:rPr>
+            <w:rFonts w:asciiTheme="majorHAnsi" w:eastAsia="Times New Roman" w:hAnsiTheme="majorHAnsi" w:cstheme="majorHAnsi"/>
+          </w:rPr>
+          <w:lastRenderedPageBreak/>
+          <w:delText>used as a statistical baseline for assessing whether observed SADs deviate</w:delText>
         </w:r>
         <w:r>
           <w:rPr>
@@ -3556,7 +3572,14 @@
           <w:rPr>
             <w:rFonts w:asciiTheme="majorHAnsi" w:eastAsia="Times New Roman" w:hAnsiTheme="majorHAnsi" w:cstheme="majorHAnsi"/>
           </w:rPr>
-          <w:delText xml:space="preserve">SADs to their corresponding statistical baselines and </w:delText>
+          <w:delText xml:space="preserve">SADs to their </w:delText>
+        </w:r>
+        <w:r>
+          <w:rPr>
+            <w:rFonts w:asciiTheme="majorHAnsi" w:eastAsia="Times New Roman" w:hAnsiTheme="majorHAnsi" w:cstheme="majorHAnsi"/>
+          </w:rPr>
+          <w:lastRenderedPageBreak/>
+          <w:delText xml:space="preserve">corresponding statistical baselines and </w:delText>
         </w:r>
         <w:r>
           <w:rPr>
@@ -4257,7 +4280,14 @@
           <w:rPr>
             <w:rFonts w:asciiTheme="majorHAnsi" w:eastAsia="Times New Roman" w:hAnsiTheme="majorHAnsi" w:cstheme="majorHAnsi"/>
           </w:rPr>
-          <w:delText>It should be noted that our analyses include data from the Mammal Community Database and Miscellaneous Abundance Database that were collected over longer timescales and cannot be disaggregated</w:delText>
+          <w:delText xml:space="preserve">It should be noted that our analyses include data </w:delText>
+        </w:r>
+        <w:r>
+          <w:rPr>
+            <w:rFonts w:asciiTheme="majorHAnsi" w:eastAsia="Times New Roman" w:hAnsiTheme="majorHAnsi" w:cstheme="majorHAnsi"/>
+          </w:rPr>
+          <w:lastRenderedPageBreak/>
+          <w:delText>from the Mammal Community Database and Miscellaneous Abundance Database that were collected over longer timescales and cannot be disaggregated</w:delText>
         </w:r>
         <w:r>
           <w:rPr>
@@ -5170,7 +5200,14 @@
           <w:rPr>
             <w:rFonts w:asciiTheme="majorHAnsi" w:eastAsia="Times New Roman" w:hAnsiTheme="majorHAnsi" w:cstheme="majorHAnsi"/>
           </w:rPr>
-          <w:delText xml:space="preserve"> previous efforts in this vein (Locey and White 2013). </w:delText>
+          <w:delText xml:space="preserve"> previous efforts in this vein (Locey and White </w:delText>
+        </w:r>
+        <w:r>
+          <w:rPr>
+            <w:rFonts w:asciiTheme="majorHAnsi" w:eastAsia="Times New Roman" w:hAnsiTheme="majorHAnsi" w:cstheme="majorHAnsi"/>
+          </w:rPr>
+          <w:lastRenderedPageBreak/>
+          <w:delText xml:space="preserve">2013). </w:delText>
         </w:r>
         <w:r>
           <w:rPr>
@@ -5702,6 +5739,7 @@
           <w:rPr>
             <w:rFonts w:asciiTheme="majorHAnsi" w:eastAsia="Times New Roman" w:hAnsiTheme="majorHAnsi" w:cstheme="majorHAnsi"/>
           </w:rPr>
+          <w:lastRenderedPageBreak/>
           <w:delText xml:space="preserve">and </w:delText>
         </w:r>
         <w:r>
@@ -6285,7 +6323,14 @@
           <w:rPr>
             <w:rFonts w:asciiTheme="majorHAnsi" w:eastAsia="Times New Roman" w:hAnsiTheme="majorHAnsi" w:cstheme="majorHAnsi"/>
           </w:rPr>
-          <w:delText xml:space="preserve"> therefore</w:delText>
+          <w:delText xml:space="preserve"> </w:delText>
+        </w:r>
+        <w:r>
+          <w:rPr>
+            <w:rFonts w:asciiTheme="majorHAnsi" w:eastAsia="Times New Roman" w:hAnsiTheme="majorHAnsi" w:cstheme="majorHAnsi"/>
+          </w:rPr>
+          <w:lastRenderedPageBreak/>
+          <w:delText>therefore</w:delText>
         </w:r>
         <w:r>
           <w:rPr>
@@ -6922,7 +6967,14 @@
           <w:rPr>
             <w:rFonts w:asciiTheme="majorHAnsi" w:eastAsia="Times New Roman" w:hAnsiTheme="majorHAnsi" w:cstheme="majorHAnsi"/>
           </w:rPr>
-          <w:delText xml:space="preserve"> exhibit percentile scores that are more uniformly distributed: </w:delText>
+          <w:delText xml:space="preserve"> </w:delText>
+        </w:r>
+        <w:r>
+          <w:rPr>
+            <w:rFonts w:asciiTheme="majorHAnsi" w:eastAsia="Times New Roman" w:hAnsiTheme="majorHAnsi" w:cstheme="majorHAnsi"/>
+          </w:rPr>
+          <w:lastRenderedPageBreak/>
+          <w:delText xml:space="preserve">exhibit percentile scores that are more uniformly distributed: </w:delText>
         </w:r>
         <w:r>
           <w:rPr>
@@ -7532,7 +7584,14 @@
           <w:rPr>
             <w:rFonts w:asciiTheme="majorHAnsi" w:eastAsia="Times New Roman" w:hAnsiTheme="majorHAnsi" w:cstheme="majorHAnsi"/>
           </w:rPr>
-          <w:delText xml:space="preserve"> communities deviated statistically </w:delText>
+          <w:delText xml:space="preserve"> communities </w:delText>
+        </w:r>
+        <w:r>
+          <w:rPr>
+            <w:rFonts w:asciiTheme="majorHAnsi" w:eastAsia="Times New Roman" w:hAnsiTheme="majorHAnsi" w:cstheme="majorHAnsi"/>
+          </w:rPr>
+          <w:lastRenderedPageBreak/>
+          <w:delText xml:space="preserve">deviated statistically </w:delText>
         </w:r>
         <w:r>
           <w:rPr>
@@ -8413,7 +8472,14 @@
           <w:rPr>
             <w:rFonts w:asciiTheme="majorHAnsi" w:eastAsia="Times New Roman" w:hAnsiTheme="majorHAnsi" w:cstheme="majorHAnsi"/>
           </w:rPr>
-          <w:delText>371 communities constitute a small sample r</w:delText>
+          <w:delText xml:space="preserve">371 communities </w:delText>
+        </w:r>
+        <w:r>
+          <w:rPr>
+            <w:rFonts w:asciiTheme="majorHAnsi" w:eastAsia="Times New Roman" w:hAnsiTheme="majorHAnsi" w:cstheme="majorHAnsi"/>
+          </w:rPr>
+          <w:lastRenderedPageBreak/>
+          <w:delText>constitute a small sample r</w:delText>
         </w:r>
         <w:r>
           <w:rPr>
@@ -8888,6 +8954,7 @@
           <w:rPr>
             <w:rFonts w:asciiTheme="majorHAnsi" w:eastAsia="Times New Roman" w:hAnsiTheme="majorHAnsi" w:cstheme="majorHAnsi"/>
           </w:rPr>
+          <w:lastRenderedPageBreak/>
           <w:delText xml:space="preserve">Our study demonstrates the utility, and the potential challenges, </w:delText>
         </w:r>
         <w:r>
@@ -9356,6 +9423,7 @@
             <w:b/>
             <w:bCs/>
           </w:rPr>
+          <w:lastRenderedPageBreak/>
           <w:delText>Acknowledgements</w:delText>
         </w:r>
       </w:del>
@@ -9481,6 +9549,7 @@
             <w:b/>
             <w:bCs/>
           </w:rPr>
+          <w:lastRenderedPageBreak/>
           <w:delText>References</w:delText>
         </w:r>
       </w:del>
@@ -9916,6 +9985,7 @@
           <w:rPr>
             <w:rFonts w:asciiTheme="majorHAnsi" w:eastAsia="Times New Roman" w:hAnsiTheme="majorHAnsi" w:cstheme="majorHAnsi"/>
           </w:rPr>
+          <w:lastRenderedPageBreak/>
           <w:delText xml:space="preserve">Jaynes, E.T. (1957). Information Theory and Statistical Mechanics. </w:delText>
         </w:r>
         <w:r>
@@ -10329,6 +10399,7 @@
           <w:rPr>
             <w:rFonts w:asciiTheme="majorHAnsi" w:eastAsia="Times New Roman" w:hAnsiTheme="majorHAnsi" w:cstheme="majorHAnsi"/>
           </w:rPr>
+          <w:lastRenderedPageBreak/>
           <w:delText xml:space="preserve">Xiao, X., O’Dwyer, J.P. &amp; White, E.P. (2016). Comparing process-based and constraint-based approaches for modeling macroecological patterns. </w:delText>
         </w:r>
         <w:r>
@@ -10413,6 +10484,7 @@
           <w:b/>
           <w:bCs/>
         </w:rPr>
+        <w:lastRenderedPageBreak/>
         <w:t>Figure</w:t>
       </w:r>
       <w:r>
@@ -11483,21 +11555,7 @@
           <w:rPr>
             <w:rFonts w:asciiTheme="majorHAnsi" w:hAnsiTheme="majorHAnsi" w:cstheme="majorHAnsi"/>
           </w:rPr>
-          <w:t xml:space="preserve">Highly variable feasible sets constitute broad, </w:t>
-        </w:r>
-        <w:proofErr w:type="gramStart"/>
-        <w:r>
-          <w:rPr>
-            <w:rFonts w:asciiTheme="majorHAnsi" w:hAnsiTheme="majorHAnsi" w:cstheme="majorHAnsi"/>
-          </w:rPr>
-          <w:t>poorly-defined</w:t>
-        </w:r>
-        <w:proofErr w:type="gramEnd"/>
-        <w:r>
-          <w:rPr>
-            <w:rFonts w:asciiTheme="majorHAnsi" w:hAnsiTheme="majorHAnsi" w:cstheme="majorHAnsi"/>
-          </w:rPr>
-          <w:t xml:space="preserve"> statistical baselines that may impede our ability to confidently detect d</w:t>
+          <w:t>Highly variable feasible sets constitute broad, poorly-defined statistical baselines that may impede our ability to confidently detect d</w:t>
         </w:r>
       </w:ins>
       <w:ins w:id="219" w:author="Renata M. Diaz" w:date="2021-03-20T15:29:00Z">
@@ -11843,20 +11901,12 @@
           <w:t>Very small communities (</w:t>
         </w:r>
       </w:ins>
-      <w:proofErr w:type="gramStart"/>
       <w:ins w:id="260" w:author="Renata M. Diaz" w:date="2021-03-20T16:50:00Z">
         <w:r>
           <w:rPr>
             <w:rFonts w:asciiTheme="majorHAnsi" w:hAnsiTheme="majorHAnsi" w:cstheme="majorHAnsi"/>
           </w:rPr>
-          <w:t>e.g.</w:t>
-        </w:r>
-        <w:proofErr w:type="gramEnd"/>
-        <w:r>
-          <w:rPr>
-            <w:rFonts w:asciiTheme="majorHAnsi" w:hAnsiTheme="majorHAnsi" w:cstheme="majorHAnsi"/>
-          </w:rPr>
-          <w:t xml:space="preserve"> </w:t>
+          <w:t xml:space="preserve">e.g. </w:t>
         </w:r>
       </w:ins>
       <w:ins w:id="261" w:author="Renata M. Diaz" w:date="2021-03-20T16:42:00Z">
@@ -12102,10 +12152,34 @@
           <w:rPr>
             <w:rFonts w:asciiTheme="majorHAnsi" w:hAnsiTheme="majorHAnsi" w:cstheme="majorHAnsi"/>
           </w:rPr>
-          <w:t>Results shown are for the dissimilarity to the central tendency; for complete results see A</w:t>
-        </w:r>
+          <w:t xml:space="preserve">Results shown are for </w:t>
+        </w:r>
+        <w:del w:id="291" w:author="Diaz,Renata M" w:date="2021-03-28T23:43:00Z">
+          <w:r>
+            <w:rPr>
+              <w:rFonts w:asciiTheme="majorHAnsi" w:hAnsiTheme="majorHAnsi" w:cstheme="majorHAnsi"/>
+            </w:rPr>
+            <w:delText>the dissimilarity to the central tendency</w:delText>
+          </w:r>
+        </w:del>
       </w:ins>
-      <w:ins w:id="291" w:author="Renata M. Diaz" w:date="2021-03-22T14:08:00Z">
+      <w:ins w:id="292" w:author="Diaz,Renata M" w:date="2021-03-28T23:43:00Z">
+        <w:r>
+          <w:rPr>
+            <w:rFonts w:asciiTheme="majorHAnsi" w:hAnsiTheme="majorHAnsi" w:cstheme="majorHAnsi"/>
+          </w:rPr>
+          <w:t>skewness</w:t>
+        </w:r>
+      </w:ins>
+      <w:ins w:id="293" w:author="Renata M. Diaz" w:date="2021-03-22T14:06:00Z">
+        <w:r>
+          <w:rPr>
+            <w:rFonts w:asciiTheme="majorHAnsi" w:hAnsiTheme="majorHAnsi" w:cstheme="majorHAnsi"/>
+          </w:rPr>
+          <w:t>; for complete results see A</w:t>
+        </w:r>
+      </w:ins>
+      <w:ins w:id="294" w:author="Renata M. Diaz" w:date="2021-03-22T14:08:00Z">
         <w:r>
           <w:rPr>
             <w:rFonts w:asciiTheme="majorHAnsi" w:hAnsiTheme="majorHAnsi" w:cstheme="majorHAnsi"/>
@@ -12128,11 +12202,11 @@
       <w:pPr>
         <w:spacing w:line="480" w:lineRule="auto"/>
         <w:rPr>
-          <w:del w:id="292" w:author="Renata M. Diaz" w:date="2021-03-20T16:28:00Z"/>
+          <w:del w:id="295" w:author="Renata M. Diaz" w:date="2021-03-20T16:28:00Z"/>
           <w:rFonts w:asciiTheme="majorHAnsi" w:hAnsiTheme="majorHAnsi" w:cstheme="majorHAnsi"/>
         </w:rPr>
       </w:pPr>
-      <w:del w:id="293" w:author="Renata M. Diaz" w:date="2021-03-20T16:28:00Z">
+      <w:del w:id="296" w:author="Renata M. Diaz" w:date="2021-03-20T16:28:00Z">
         <w:r>
           <w:rPr>
             <w:rFonts w:asciiTheme="majorHAnsi" w:hAnsiTheme="majorHAnsi" w:cstheme="majorHAnsi"/>
@@ -12203,7 +12277,14 @@
           <w:rPr>
             <w:rFonts w:asciiTheme="majorHAnsi" w:hAnsiTheme="majorHAnsi" w:cstheme="majorHAnsi"/>
           </w:rPr>
-          <w:delText xml:space="preserve">ndicate broad, poorly-defined statistical baselines that may impede our ability to confidently detect deviations between observations </w:delText>
+          <w:delText xml:space="preserve">ndicate broad, poorly-defined statistical </w:delText>
+        </w:r>
+        <w:r>
+          <w:rPr>
+            <w:rFonts w:asciiTheme="majorHAnsi" w:hAnsiTheme="majorHAnsi" w:cstheme="majorHAnsi"/>
+          </w:rPr>
+          <w:lastRenderedPageBreak/>
+          <w:delText xml:space="preserve">baselines that may impede our ability to confidently detect deviations between observations </w:delText>
         </w:r>
         <w:r>
           <w:rPr>
@@ -12289,7 +12370,7 @@
       <w:pPr>
         <w:spacing w:line="480" w:lineRule="auto"/>
         <w:rPr>
-          <w:del w:id="294" w:author="Renata M. Diaz" w:date="2021-03-20T16:28:00Z"/>
+          <w:del w:id="297" w:author="Renata M. Diaz" w:date="2021-03-20T16:28:00Z"/>
           <w:rFonts w:asciiTheme="majorHAnsi" w:eastAsia="Times New Roman" w:hAnsiTheme="majorHAnsi" w:cstheme="majorHAnsi"/>
           <w:b/>
           <w:bCs/>
@@ -12300,11 +12381,11 @@
       <w:pPr>
         <w:spacing w:line="480" w:lineRule="auto"/>
         <w:rPr>
-          <w:del w:id="295" w:author="Renata M. Diaz" w:date="2021-03-20T16:28:00Z"/>
+          <w:del w:id="298" w:author="Renata M. Diaz" w:date="2021-03-20T16:28:00Z"/>
           <w:rFonts w:asciiTheme="majorHAnsi" w:hAnsiTheme="majorHAnsi" w:cstheme="majorHAnsi"/>
         </w:rPr>
       </w:pPr>
-      <w:del w:id="296" w:author="Renata M. Diaz" w:date="2021-03-20T16:28:00Z">
+      <w:del w:id="299" w:author="Renata M. Diaz" w:date="2021-03-20T16:28:00Z">
         <w:r>
           <w:rPr>
             <w:rFonts w:asciiTheme="majorHAnsi" w:hAnsiTheme="majorHAnsi" w:cstheme="majorHAnsi"/>
@@ -12742,37 +12823,34 @@
           <w:bCs/>
         </w:rPr>
       </w:pPr>
-      <w:bookmarkStart w:id="297" w:name="_Figure_1:_Communities"/>
-      <w:bookmarkStart w:id="298" w:name="_Figure_1:_S0,"/>
-      <w:bookmarkStart w:id="299" w:name="_Figure_0:_Distribution"/>
-      <w:bookmarkStart w:id="300" w:name="_Figure_1.5:_Datasets"/>
-      <w:bookmarkStart w:id="301" w:name="_Figure_1.75:_Nparts"/>
-      <w:bookmarkStart w:id="302" w:name="_Figure_1:_Number"/>
-      <w:bookmarkStart w:id="303" w:name="_Figure_1.875:_Nparts"/>
-      <w:bookmarkStart w:id="304" w:name="_Figure_2:_Self-similarity"/>
-      <w:bookmarkStart w:id="305" w:name="_Figure_2:_Narrowness"/>
-      <w:bookmarkStart w:id="306" w:name="_Figure_3:_Self-similarity"/>
-      <w:bookmarkStart w:id="307" w:name="_Figure_3:_Skewness"/>
-      <w:bookmarkStart w:id="308" w:name="_Figure_3.5_Self"/>
-      <w:bookmarkStart w:id="309" w:name="_Figure_4:_Overall"/>
-      <w:bookmarkStart w:id="310" w:name="_Figure_4:_Simpson"/>
-      <w:bookmarkStart w:id="311" w:name="_Figure_6:_Skewness"/>
-      <w:bookmarkStart w:id="312" w:name="_Figure_7:_Skewness"/>
-      <w:bookmarkStart w:id="313" w:name="_Figure_8:_Simpson"/>
-      <w:bookmarkStart w:id="314" w:name="_Figure_9:_Simpson"/>
-      <w:bookmarkStart w:id="315" w:name="_Figure_10:_Skewness"/>
-      <w:bookmarkStart w:id="316" w:name="_Figure_11:_Simpson"/>
-      <w:bookmarkStart w:id="317" w:name="_Figure_12:_Simpson"/>
-      <w:bookmarkStart w:id="318" w:name="_Figure_13:_Skewness"/>
-      <w:bookmarkStart w:id="319" w:name="_Figure_14:_Skewness"/>
-      <w:bookmarkStart w:id="320" w:name="_Figure_15:_Rarefied"/>
-      <w:bookmarkStart w:id="321" w:name="_Figure_16:_Rarefied"/>
-      <w:bookmarkStart w:id="322" w:name="_Table_1:_Proportion"/>
-      <w:bookmarkStart w:id="323" w:name="_Table_2:_Proportion"/>
-      <w:bookmarkStart w:id="324" w:name="_Figure_2:_95%"/>
-      <w:bookmarkEnd w:id="297"/>
-      <w:bookmarkEnd w:id="298"/>
-      <w:bookmarkEnd w:id="299"/>
+      <w:bookmarkStart w:id="300" w:name="_Figure_1:_Communities"/>
+      <w:bookmarkStart w:id="301" w:name="_Figure_1:_S0,"/>
+      <w:bookmarkStart w:id="302" w:name="_Figure_0:_Distribution"/>
+      <w:bookmarkStart w:id="303" w:name="_Figure_1.5:_Datasets"/>
+      <w:bookmarkStart w:id="304" w:name="_Figure_1.75:_Nparts"/>
+      <w:bookmarkStart w:id="305" w:name="_Figure_1:_Number"/>
+      <w:bookmarkStart w:id="306" w:name="_Figure_1.875:_Nparts"/>
+      <w:bookmarkStart w:id="307" w:name="_Figure_2:_Self-similarity"/>
+      <w:bookmarkStart w:id="308" w:name="_Figure_2:_Narrowness"/>
+      <w:bookmarkStart w:id="309" w:name="_Figure_3:_Self-similarity"/>
+      <w:bookmarkStart w:id="310" w:name="_Figure_3:_Skewness"/>
+      <w:bookmarkStart w:id="311" w:name="_Figure_3.5_Self"/>
+      <w:bookmarkStart w:id="312" w:name="_Figure_4:_Overall"/>
+      <w:bookmarkStart w:id="313" w:name="_Figure_4:_Simpson"/>
+      <w:bookmarkStart w:id="314" w:name="_Figure_6:_Skewness"/>
+      <w:bookmarkStart w:id="315" w:name="_Figure_7:_Skewness"/>
+      <w:bookmarkStart w:id="316" w:name="_Figure_8:_Simpson"/>
+      <w:bookmarkStart w:id="317" w:name="_Figure_9:_Simpson"/>
+      <w:bookmarkStart w:id="318" w:name="_Figure_10:_Skewness"/>
+      <w:bookmarkStart w:id="319" w:name="_Figure_11:_Simpson"/>
+      <w:bookmarkStart w:id="320" w:name="_Figure_12:_Simpson"/>
+      <w:bookmarkStart w:id="321" w:name="_Figure_13:_Skewness"/>
+      <w:bookmarkStart w:id="322" w:name="_Figure_14:_Skewness"/>
+      <w:bookmarkStart w:id="323" w:name="_Figure_15:_Rarefied"/>
+      <w:bookmarkStart w:id="324" w:name="_Figure_16:_Rarefied"/>
+      <w:bookmarkStart w:id="325" w:name="_Table_1:_Proportion"/>
+      <w:bookmarkStart w:id="326" w:name="_Table_2:_Proportion"/>
+      <w:bookmarkStart w:id="327" w:name="_Figure_2:_95%"/>
       <w:bookmarkEnd w:id="300"/>
       <w:bookmarkEnd w:id="301"/>
       <w:bookmarkEnd w:id="302"/>
@@ -12798,6 +12876,9 @@
       <w:bookmarkEnd w:id="322"/>
       <w:bookmarkEnd w:id="323"/>
       <w:bookmarkEnd w:id="324"/>
+      <w:bookmarkEnd w:id="325"/>
+      <w:bookmarkEnd w:id="326"/>
+      <w:bookmarkEnd w:id="327"/>
       <w:r>
         <w:rPr>
           <w:rFonts w:asciiTheme="majorHAnsi" w:hAnsiTheme="majorHAnsi" w:cstheme="majorHAnsi"/>
@@ -12810,7 +12891,7 @@
     <w:p>
       <w:pPr>
         <w:rPr>
-          <w:ins w:id="325" w:author="Renata M. Diaz" w:date="2021-03-22T15:07:00Z"/>
+          <w:ins w:id="328" w:author="Renata M. Diaz" w:date="2021-03-22T15:07:00Z"/>
           <w:rFonts w:cstheme="majorHAnsi"/>
           <w:b/>
           <w:bCs/>
@@ -12858,7 +12939,7 @@
       </w:tblGrid>
       <w:tr>
         <w:trPr>
-          <w:ins w:id="326" w:author="Renata M. Diaz" w:date="2021-03-22T15:07:00Z"/>
+          <w:ins w:id="329" w:author="Renata M. Diaz" w:date="2021-03-22T15:07:00Z"/>
         </w:trPr>
         <w:tc>
           <w:tcPr>
@@ -12869,13 +12950,13 @@
             <w:pPr>
               <w:pStyle w:val="Compact"/>
               <w:rPr>
-                <w:ins w:id="327" w:author="Renata M. Diaz" w:date="2021-03-22T15:07:00Z"/>
+                <w:ins w:id="330" w:author="Renata M. Diaz" w:date="2021-03-22T15:07:00Z"/>
                 <w:rFonts w:ascii="Calibri Light" w:hAnsi="Calibri Light" w:cs="Calibri Light"/>
                 <w:sz w:val="21"/>
                 <w:szCs w:val="21"/>
               </w:rPr>
             </w:pPr>
-            <w:ins w:id="328" w:author="Renata M. Diaz" w:date="2021-03-22T15:07:00Z">
+            <w:ins w:id="331" w:author="Renata M. Diaz" w:date="2021-03-22T15:07:00Z">
               <w:r>
                 <w:rPr>
                   <w:rFonts w:ascii="Calibri Light" w:hAnsi="Calibri Light" w:cs="Calibri Light"/>
@@ -12896,13 +12977,13 @@
             <w:pPr>
               <w:pStyle w:val="Compact"/>
               <w:rPr>
-                <w:ins w:id="329" w:author="Renata M. Diaz" w:date="2021-03-22T15:07:00Z"/>
+                <w:ins w:id="332" w:author="Renata M. Diaz" w:date="2021-03-22T15:07:00Z"/>
                 <w:rFonts w:ascii="Calibri Light" w:hAnsi="Calibri Light" w:cs="Calibri Light"/>
                 <w:sz w:val="21"/>
                 <w:szCs w:val="21"/>
               </w:rPr>
             </w:pPr>
-            <w:ins w:id="330" w:author="Renata M. Diaz" w:date="2021-03-22T15:07:00Z">
+            <w:ins w:id="333" w:author="Renata M. Diaz" w:date="2021-03-22T15:07:00Z">
               <w:r>
                 <w:rPr>
                   <w:rFonts w:ascii="Calibri Light" w:hAnsi="Calibri Light" w:cs="Calibri Light"/>
@@ -12923,13 +13004,13 @@
             <w:pPr>
               <w:pStyle w:val="Compact"/>
               <w:rPr>
-                <w:ins w:id="331" w:author="Renata M. Diaz" w:date="2021-03-22T15:07:00Z"/>
+                <w:ins w:id="334" w:author="Renata M. Diaz" w:date="2021-03-22T15:07:00Z"/>
                 <w:rFonts w:ascii="Calibri Light" w:hAnsi="Calibri Light" w:cs="Calibri Light"/>
                 <w:sz w:val="21"/>
                 <w:szCs w:val="21"/>
               </w:rPr>
             </w:pPr>
-            <w:ins w:id="332" w:author="Renata M. Diaz" w:date="2021-03-22T15:07:00Z">
+            <w:ins w:id="335" w:author="Renata M. Diaz" w:date="2021-03-22T15:07:00Z">
               <w:r>
                 <w:rPr>
                   <w:rFonts w:ascii="Calibri Light" w:hAnsi="Calibri Light" w:cs="Calibri Light"/>
@@ -12950,13 +13031,13 @@
             <w:pPr>
               <w:pStyle w:val="Compact"/>
               <w:rPr>
-                <w:ins w:id="333" w:author="Renata M. Diaz" w:date="2021-03-22T15:07:00Z"/>
+                <w:ins w:id="336" w:author="Renata M. Diaz" w:date="2021-03-22T15:07:00Z"/>
                 <w:rFonts w:ascii="Calibri Light" w:hAnsi="Calibri Light" w:cs="Calibri Light"/>
                 <w:sz w:val="21"/>
                 <w:szCs w:val="21"/>
               </w:rPr>
             </w:pPr>
-            <w:ins w:id="334" w:author="Renata M. Diaz" w:date="2021-03-22T15:07:00Z">
+            <w:ins w:id="337" w:author="Renata M. Diaz" w:date="2021-03-22T15:07:00Z">
               <w:r>
                 <w:rPr>
                   <w:rFonts w:ascii="Calibri Light" w:hAnsi="Calibri Light" w:cs="Calibri Light"/>
@@ -12977,13 +13058,13 @@
             <w:pPr>
               <w:pStyle w:val="Compact"/>
               <w:rPr>
-                <w:ins w:id="335" w:author="Renata M. Diaz" w:date="2021-03-22T15:07:00Z"/>
+                <w:ins w:id="338" w:author="Renata M. Diaz" w:date="2021-03-22T15:07:00Z"/>
                 <w:rFonts w:ascii="Calibri Light" w:hAnsi="Calibri Light" w:cs="Calibri Light"/>
                 <w:sz w:val="21"/>
                 <w:szCs w:val="21"/>
               </w:rPr>
             </w:pPr>
-            <w:ins w:id="336" w:author="Renata M. Diaz" w:date="2021-03-22T15:07:00Z">
+            <w:ins w:id="339" w:author="Renata M. Diaz" w:date="2021-03-22T15:07:00Z">
               <w:r>
                 <w:rPr>
                   <w:rFonts w:ascii="Calibri Light" w:hAnsi="Calibri Light" w:cs="Calibri Light"/>
@@ -13004,13 +13085,13 @@
             <w:pPr>
               <w:pStyle w:val="Compact"/>
               <w:rPr>
-                <w:ins w:id="337" w:author="Renata M. Diaz" w:date="2021-03-22T15:07:00Z"/>
+                <w:ins w:id="340" w:author="Renata M. Diaz" w:date="2021-03-22T15:07:00Z"/>
                 <w:rFonts w:ascii="Calibri Light" w:hAnsi="Calibri Light" w:cs="Calibri Light"/>
                 <w:sz w:val="21"/>
                 <w:szCs w:val="21"/>
               </w:rPr>
             </w:pPr>
-            <w:ins w:id="338" w:author="Renata M. Diaz" w:date="2021-03-22T15:07:00Z">
+            <w:ins w:id="341" w:author="Renata M. Diaz" w:date="2021-03-22T15:07:00Z">
               <w:r>
                 <w:rPr>
                   <w:rFonts w:ascii="Calibri Light" w:hAnsi="Calibri Light" w:cs="Calibri Light"/>
@@ -13025,7 +13106,7 @@
       </w:tr>
       <w:tr>
         <w:trPr>
-          <w:ins w:id="339" w:author="Renata M. Diaz" w:date="2021-03-22T15:07:00Z"/>
+          <w:ins w:id="342" w:author="Renata M. Diaz" w:date="2021-03-22T15:07:00Z"/>
         </w:trPr>
         <w:tc>
           <w:tcPr>
@@ -13035,13 +13116,13 @@
             <w:pPr>
               <w:pStyle w:val="Compact"/>
               <w:rPr>
-                <w:ins w:id="340" w:author="Renata M. Diaz" w:date="2021-03-22T15:07:00Z"/>
+                <w:ins w:id="343" w:author="Renata M. Diaz" w:date="2021-03-22T15:07:00Z"/>
                 <w:rFonts w:ascii="Calibri Light" w:hAnsi="Calibri Light" w:cs="Calibri Light"/>
                 <w:sz w:val="21"/>
                 <w:szCs w:val="21"/>
               </w:rPr>
             </w:pPr>
-            <w:ins w:id="341" w:author="Renata M. Diaz" w:date="2021-03-22T15:07:00Z">
+            <w:ins w:id="344" w:author="Renata M. Diaz" w:date="2021-03-22T15:07:00Z">
               <w:r>
                 <w:rPr>
                   <w:rFonts w:ascii="Calibri Light" w:hAnsi="Calibri Light" w:cs="Calibri Light"/>
@@ -13061,13 +13142,13 @@
             <w:pPr>
               <w:pStyle w:val="Compact"/>
               <w:rPr>
-                <w:ins w:id="342" w:author="Renata M. Diaz" w:date="2021-03-22T15:07:00Z"/>
+                <w:ins w:id="345" w:author="Renata M. Diaz" w:date="2021-03-22T15:07:00Z"/>
                 <w:rFonts w:ascii="Calibri Light" w:hAnsi="Calibri Light" w:cs="Calibri Light"/>
                 <w:sz w:val="21"/>
                 <w:szCs w:val="21"/>
               </w:rPr>
             </w:pPr>
-            <w:ins w:id="343" w:author="Renata M. Diaz" w:date="2021-03-22T15:07:00Z">
+            <w:ins w:id="346" w:author="Renata M. Diaz" w:date="2021-03-22T15:07:00Z">
               <w:r>
                 <w:rPr>
                   <w:rFonts w:ascii="Calibri Light" w:hAnsi="Calibri Light" w:cs="Calibri Light"/>
@@ -13105,13 +13186,13 @@
             <w:pPr>
               <w:pStyle w:val="Compact"/>
               <w:rPr>
-                <w:ins w:id="344" w:author="Renata M. Diaz" w:date="2021-03-22T15:07:00Z"/>
+                <w:ins w:id="347" w:author="Renata M. Diaz" w:date="2021-03-22T15:07:00Z"/>
                 <w:rFonts w:ascii="Calibri Light" w:hAnsi="Calibri Light" w:cs="Calibri Light"/>
                 <w:sz w:val="21"/>
                 <w:szCs w:val="21"/>
               </w:rPr>
             </w:pPr>
-            <w:ins w:id="345" w:author="Renata M. Diaz" w:date="2021-03-22T15:07:00Z">
+            <w:ins w:id="348" w:author="Renata M. Diaz" w:date="2021-03-22T15:07:00Z">
               <w:r>
                 <w:rPr>
                   <w:rFonts w:ascii="Calibri Light" w:hAnsi="Calibri Light" w:cs="Calibri Light"/>
@@ -13131,13 +13212,13 @@
             <w:pPr>
               <w:pStyle w:val="Compact"/>
               <w:rPr>
-                <w:ins w:id="346" w:author="Renata M. Diaz" w:date="2021-03-22T15:07:00Z"/>
+                <w:ins w:id="349" w:author="Renata M. Diaz" w:date="2021-03-22T15:07:00Z"/>
                 <w:rFonts w:ascii="Calibri Light" w:hAnsi="Calibri Light" w:cs="Calibri Light"/>
                 <w:sz w:val="21"/>
                 <w:szCs w:val="21"/>
               </w:rPr>
             </w:pPr>
-            <w:ins w:id="347" w:author="Renata M. Diaz" w:date="2021-03-22T15:07:00Z">
+            <w:ins w:id="350" w:author="Renata M. Diaz" w:date="2021-03-22T15:07:00Z">
               <w:r>
                 <w:rPr>
                   <w:rFonts w:ascii="Calibri Light" w:hAnsi="Calibri Light" w:cs="Calibri Light"/>
@@ -13157,13 +13238,13 @@
             <w:pPr>
               <w:pStyle w:val="Compact"/>
               <w:rPr>
-                <w:ins w:id="348" w:author="Renata M. Diaz" w:date="2021-03-22T15:07:00Z"/>
+                <w:ins w:id="351" w:author="Renata M. Diaz" w:date="2021-03-22T15:07:00Z"/>
                 <w:rFonts w:ascii="Calibri Light" w:hAnsi="Calibri Light" w:cs="Calibri Light"/>
                 <w:sz w:val="21"/>
                 <w:szCs w:val="21"/>
               </w:rPr>
             </w:pPr>
-            <w:ins w:id="349" w:author="Renata M. Diaz" w:date="2021-03-22T15:07:00Z">
+            <w:ins w:id="352" w:author="Renata M. Diaz" w:date="2021-03-22T15:07:00Z">
               <w:r>
                 <w:rPr>
                   <w:rFonts w:ascii="Calibri Light" w:hAnsi="Calibri Light" w:cs="Calibri Light"/>
@@ -13183,13 +13264,13 @@
             <w:pPr>
               <w:pStyle w:val="Compact"/>
               <w:rPr>
-                <w:ins w:id="350" w:author="Renata M. Diaz" w:date="2021-03-22T15:07:00Z"/>
+                <w:ins w:id="353" w:author="Renata M. Diaz" w:date="2021-03-22T15:07:00Z"/>
                 <w:rFonts w:ascii="Calibri Light" w:hAnsi="Calibri Light" w:cs="Calibri Light"/>
                 <w:sz w:val="21"/>
                 <w:szCs w:val="21"/>
               </w:rPr>
             </w:pPr>
-            <w:ins w:id="351" w:author="Renata M. Diaz" w:date="2021-03-22T15:07:00Z">
+            <w:ins w:id="354" w:author="Renata M. Diaz" w:date="2021-03-22T15:07:00Z">
               <w:r>
                 <w:rPr>
                   <w:rFonts w:ascii="Calibri Light" w:hAnsi="Calibri Light" w:cs="Calibri Light"/>
@@ -13204,7 +13285,7 @@
       </w:tr>
       <w:tr>
         <w:trPr>
-          <w:ins w:id="352" w:author="Renata M. Diaz" w:date="2021-03-22T15:07:00Z"/>
+          <w:ins w:id="355" w:author="Renata M. Diaz" w:date="2021-03-22T15:07:00Z"/>
         </w:trPr>
         <w:tc>
           <w:tcPr>
@@ -13214,13 +13295,13 @@
             <w:pPr>
               <w:pStyle w:val="Compact"/>
               <w:rPr>
-                <w:ins w:id="353" w:author="Renata M. Diaz" w:date="2021-03-22T15:07:00Z"/>
+                <w:ins w:id="356" w:author="Renata M. Diaz" w:date="2021-03-22T15:07:00Z"/>
                 <w:rFonts w:ascii="Calibri Light" w:hAnsi="Calibri Light" w:cs="Calibri Light"/>
                 <w:sz w:val="21"/>
                 <w:szCs w:val="21"/>
               </w:rPr>
             </w:pPr>
-            <w:ins w:id="354" w:author="Renata M. Diaz" w:date="2021-03-22T15:07:00Z">
+            <w:ins w:id="357" w:author="Renata M. Diaz" w:date="2021-03-22T15:07:00Z">
               <w:r>
                 <w:rPr>
                   <w:rFonts w:ascii="Calibri Light" w:hAnsi="Calibri Light" w:cs="Calibri Light"/>
@@ -13240,13 +13321,13 @@
             <w:pPr>
               <w:pStyle w:val="Compact"/>
               <w:rPr>
-                <w:ins w:id="355" w:author="Renata M. Diaz" w:date="2021-03-22T15:07:00Z"/>
+                <w:ins w:id="358" w:author="Renata M. Diaz" w:date="2021-03-22T15:07:00Z"/>
                 <w:rFonts w:ascii="Calibri Light" w:hAnsi="Calibri Light" w:cs="Calibri Light"/>
                 <w:sz w:val="21"/>
                 <w:szCs w:val="21"/>
               </w:rPr>
             </w:pPr>
-            <w:ins w:id="356" w:author="Renata M. Diaz" w:date="2021-03-22T15:07:00Z">
+            <w:ins w:id="359" w:author="Renata M. Diaz" w:date="2021-03-22T15:07:00Z">
               <w:r>
                 <w:rPr>
                   <w:rFonts w:ascii="Calibri Light" w:hAnsi="Calibri Light" w:cs="Calibri Light"/>
@@ -13266,13 +13347,13 @@
             <w:pPr>
               <w:pStyle w:val="Compact"/>
               <w:rPr>
-                <w:ins w:id="357" w:author="Renata M. Diaz" w:date="2021-03-22T15:07:00Z"/>
+                <w:ins w:id="360" w:author="Renata M. Diaz" w:date="2021-03-22T15:07:00Z"/>
                 <w:rFonts w:ascii="Calibri Light" w:hAnsi="Calibri Light" w:cs="Calibri Light"/>
                 <w:sz w:val="21"/>
                 <w:szCs w:val="21"/>
               </w:rPr>
             </w:pPr>
-            <w:ins w:id="358" w:author="Renata M. Diaz" w:date="2021-03-22T15:07:00Z">
+            <w:ins w:id="361" w:author="Renata M. Diaz" w:date="2021-03-22T15:07:00Z">
               <w:r>
                 <w:rPr>
                   <w:rFonts w:ascii="Calibri Light" w:hAnsi="Calibri Light" w:cs="Calibri Light"/>
@@ -13292,13 +13373,13 @@
             <w:pPr>
               <w:pStyle w:val="Compact"/>
               <w:rPr>
-                <w:ins w:id="359" w:author="Renata M. Diaz" w:date="2021-03-22T15:07:00Z"/>
+                <w:ins w:id="362" w:author="Renata M. Diaz" w:date="2021-03-22T15:07:00Z"/>
                 <w:rFonts w:ascii="Calibri Light" w:hAnsi="Calibri Light" w:cs="Calibri Light"/>
                 <w:sz w:val="21"/>
                 <w:szCs w:val="21"/>
               </w:rPr>
             </w:pPr>
-            <w:ins w:id="360" w:author="Renata M. Diaz" w:date="2021-03-22T15:07:00Z">
+            <w:ins w:id="363" w:author="Renata M. Diaz" w:date="2021-03-22T15:07:00Z">
               <w:r>
                 <w:rPr>
                   <w:rFonts w:ascii="Calibri Light" w:hAnsi="Calibri Light" w:cs="Calibri Light"/>
@@ -13318,13 +13399,13 @@
             <w:pPr>
               <w:pStyle w:val="Compact"/>
               <w:rPr>
-                <w:ins w:id="361" w:author="Renata M. Diaz" w:date="2021-03-22T15:07:00Z"/>
+                <w:ins w:id="364" w:author="Renata M. Diaz" w:date="2021-03-22T15:07:00Z"/>
                 <w:rFonts w:ascii="Calibri Light" w:hAnsi="Calibri Light" w:cs="Calibri Light"/>
                 <w:sz w:val="21"/>
                 <w:szCs w:val="21"/>
               </w:rPr>
             </w:pPr>
-            <w:ins w:id="362" w:author="Renata M. Diaz" w:date="2021-03-22T15:07:00Z">
+            <w:ins w:id="365" w:author="Renata M. Diaz" w:date="2021-03-22T15:07:00Z">
               <w:r>
                 <w:rPr>
                   <w:rFonts w:ascii="Calibri Light" w:hAnsi="Calibri Light" w:cs="Calibri Light"/>
@@ -13344,13 +13425,13 @@
             <w:pPr>
               <w:pStyle w:val="Compact"/>
               <w:rPr>
-                <w:ins w:id="363" w:author="Renata M. Diaz" w:date="2021-03-22T15:07:00Z"/>
+                <w:ins w:id="366" w:author="Renata M. Diaz" w:date="2021-03-22T15:07:00Z"/>
                 <w:rFonts w:ascii="Calibri Light" w:hAnsi="Calibri Light" w:cs="Calibri Light"/>
                 <w:sz w:val="21"/>
                 <w:szCs w:val="21"/>
               </w:rPr>
             </w:pPr>
-            <w:ins w:id="364" w:author="Renata M. Diaz" w:date="2021-03-22T15:07:00Z">
+            <w:ins w:id="367" w:author="Renata M. Diaz" w:date="2021-03-22T15:07:00Z">
               <w:r>
                 <w:rPr>
                   <w:rFonts w:ascii="Calibri Light" w:hAnsi="Calibri Light" w:cs="Calibri Light"/>
@@ -13365,7 +13446,7 @@
       </w:tr>
       <w:tr>
         <w:trPr>
-          <w:ins w:id="365" w:author="Renata M. Diaz" w:date="2021-03-22T15:07:00Z"/>
+          <w:ins w:id="368" w:author="Renata M. Diaz" w:date="2021-03-22T15:07:00Z"/>
         </w:trPr>
         <w:tc>
           <w:tcPr>
@@ -13375,13 +13456,13 @@
             <w:pPr>
               <w:pStyle w:val="Compact"/>
               <w:rPr>
-                <w:ins w:id="366" w:author="Renata M. Diaz" w:date="2021-03-22T15:07:00Z"/>
+                <w:ins w:id="369" w:author="Renata M. Diaz" w:date="2021-03-22T15:07:00Z"/>
                 <w:rFonts w:ascii="Calibri Light" w:hAnsi="Calibri Light" w:cs="Calibri Light"/>
                 <w:sz w:val="21"/>
                 <w:szCs w:val="21"/>
               </w:rPr>
             </w:pPr>
-            <w:ins w:id="367" w:author="Renata M. Diaz" w:date="2021-03-22T15:07:00Z">
+            <w:ins w:id="370" w:author="Renata M. Diaz" w:date="2021-03-22T15:07:00Z">
               <w:r>
                 <w:rPr>
                   <w:rFonts w:ascii="Calibri Light" w:hAnsi="Calibri Light" w:cs="Calibri Light"/>
@@ -13401,13 +13482,13 @@
             <w:pPr>
               <w:pStyle w:val="Compact"/>
               <w:rPr>
-                <w:ins w:id="368" w:author="Renata M. Diaz" w:date="2021-03-22T15:07:00Z"/>
+                <w:ins w:id="371" w:author="Renata M. Diaz" w:date="2021-03-22T15:07:00Z"/>
                 <w:rFonts w:ascii="Calibri Light" w:hAnsi="Calibri Light" w:cs="Calibri Light"/>
                 <w:sz w:val="21"/>
                 <w:szCs w:val="21"/>
               </w:rPr>
             </w:pPr>
-            <w:ins w:id="369" w:author="Renata M. Diaz" w:date="2021-03-22T15:07:00Z">
+            <w:ins w:id="372" w:author="Renata M. Diaz" w:date="2021-03-22T15:07:00Z">
               <w:r>
                 <w:rPr>
                   <w:rFonts w:ascii="Calibri Light" w:hAnsi="Calibri Light" w:cs="Calibri Light"/>
@@ -13427,13 +13508,13 @@
             <w:pPr>
               <w:pStyle w:val="Compact"/>
               <w:rPr>
-                <w:ins w:id="370" w:author="Renata M. Diaz" w:date="2021-03-22T15:07:00Z"/>
+                <w:ins w:id="373" w:author="Renata M. Diaz" w:date="2021-03-22T15:07:00Z"/>
                 <w:rFonts w:ascii="Calibri Light" w:hAnsi="Calibri Light" w:cs="Calibri Light"/>
                 <w:sz w:val="21"/>
                 <w:szCs w:val="21"/>
               </w:rPr>
             </w:pPr>
-            <w:ins w:id="371" w:author="Renata M. Diaz" w:date="2021-03-22T15:07:00Z">
+            <w:ins w:id="374" w:author="Renata M. Diaz" w:date="2021-03-22T15:07:00Z">
               <w:r>
                 <w:rPr>
                   <w:rFonts w:ascii="Calibri Light" w:hAnsi="Calibri Light" w:cs="Calibri Light"/>
@@ -13453,13 +13534,13 @@
             <w:pPr>
               <w:pStyle w:val="Compact"/>
               <w:rPr>
-                <w:ins w:id="372" w:author="Renata M. Diaz" w:date="2021-03-22T15:07:00Z"/>
+                <w:ins w:id="375" w:author="Renata M. Diaz" w:date="2021-03-22T15:07:00Z"/>
                 <w:rFonts w:ascii="Calibri Light" w:hAnsi="Calibri Light" w:cs="Calibri Light"/>
                 <w:sz w:val="21"/>
                 <w:szCs w:val="21"/>
               </w:rPr>
             </w:pPr>
-            <w:ins w:id="373" w:author="Renata M. Diaz" w:date="2021-03-22T15:07:00Z">
+            <w:ins w:id="376" w:author="Renata M. Diaz" w:date="2021-03-22T15:07:00Z">
               <w:r>
                 <w:rPr>
                   <w:rFonts w:ascii="Calibri Light" w:hAnsi="Calibri Light" w:cs="Calibri Light"/>
@@ -13479,13 +13560,13 @@
             <w:pPr>
               <w:pStyle w:val="Compact"/>
               <w:rPr>
-                <w:ins w:id="374" w:author="Renata M. Diaz" w:date="2021-03-22T15:07:00Z"/>
+                <w:ins w:id="377" w:author="Renata M. Diaz" w:date="2021-03-22T15:07:00Z"/>
                 <w:rFonts w:ascii="Calibri Light" w:hAnsi="Calibri Light" w:cs="Calibri Light"/>
                 <w:sz w:val="21"/>
                 <w:szCs w:val="21"/>
               </w:rPr>
             </w:pPr>
-            <w:ins w:id="375" w:author="Renata M. Diaz" w:date="2021-03-22T15:07:00Z">
+            <w:ins w:id="378" w:author="Renata M. Diaz" w:date="2021-03-22T15:07:00Z">
               <w:r>
                 <w:rPr>
                   <w:rFonts w:ascii="Calibri Light" w:hAnsi="Calibri Light" w:cs="Calibri Light"/>
@@ -13505,13 +13586,13 @@
             <w:pPr>
               <w:pStyle w:val="Compact"/>
               <w:rPr>
-                <w:ins w:id="376" w:author="Renata M. Diaz" w:date="2021-03-22T15:07:00Z"/>
+                <w:ins w:id="379" w:author="Renata M. Diaz" w:date="2021-03-22T15:07:00Z"/>
                 <w:rFonts w:ascii="Calibri Light" w:hAnsi="Calibri Light" w:cs="Calibri Light"/>
                 <w:sz w:val="21"/>
                 <w:szCs w:val="21"/>
               </w:rPr>
             </w:pPr>
-            <w:ins w:id="377" w:author="Renata M. Diaz" w:date="2021-03-22T15:07:00Z">
+            <w:ins w:id="380" w:author="Renata M. Diaz" w:date="2021-03-22T15:07:00Z">
               <w:r>
                 <w:rPr>
                   <w:rFonts w:ascii="Calibri Light" w:hAnsi="Calibri Light" w:cs="Calibri Light"/>
@@ -13526,7 +13607,7 @@
       </w:tr>
       <w:tr>
         <w:trPr>
-          <w:ins w:id="378" w:author="Renata M. Diaz" w:date="2021-03-22T15:07:00Z"/>
+          <w:ins w:id="381" w:author="Renata M. Diaz" w:date="2021-03-22T15:07:00Z"/>
         </w:trPr>
         <w:tc>
           <w:tcPr>
@@ -13536,13 +13617,13 @@
             <w:pPr>
               <w:pStyle w:val="Compact"/>
               <w:rPr>
-                <w:ins w:id="379" w:author="Renata M. Diaz" w:date="2021-03-22T15:07:00Z"/>
+                <w:ins w:id="382" w:author="Renata M. Diaz" w:date="2021-03-22T15:07:00Z"/>
                 <w:rFonts w:ascii="Calibri Light" w:hAnsi="Calibri Light" w:cs="Calibri Light"/>
                 <w:sz w:val="21"/>
                 <w:szCs w:val="21"/>
               </w:rPr>
             </w:pPr>
-            <w:ins w:id="380" w:author="Renata M. Diaz" w:date="2021-03-22T15:07:00Z">
+            <w:ins w:id="383" w:author="Renata M. Diaz" w:date="2021-03-22T15:07:00Z">
               <w:r>
                 <w:rPr>
                   <w:rFonts w:ascii="Calibri Light" w:hAnsi="Calibri Light" w:cs="Calibri Light"/>
@@ -13562,13 +13643,13 @@
             <w:pPr>
               <w:pStyle w:val="Compact"/>
               <w:rPr>
-                <w:ins w:id="381" w:author="Renata M. Diaz" w:date="2021-03-22T15:07:00Z"/>
+                <w:ins w:id="384" w:author="Renata M. Diaz" w:date="2021-03-22T15:07:00Z"/>
                 <w:rFonts w:ascii="Calibri Light" w:hAnsi="Calibri Light" w:cs="Calibri Light"/>
                 <w:sz w:val="21"/>
                 <w:szCs w:val="21"/>
               </w:rPr>
             </w:pPr>
-            <w:ins w:id="382" w:author="Renata M. Diaz" w:date="2021-03-22T15:07:00Z">
+            <w:ins w:id="385" w:author="Renata M. Diaz" w:date="2021-03-22T15:07:00Z">
               <w:r>
                 <w:rPr>
                   <w:rFonts w:ascii="Calibri Light" w:hAnsi="Calibri Light" w:cs="Calibri Light"/>
@@ -13588,13 +13669,13 @@
             <w:pPr>
               <w:pStyle w:val="Compact"/>
               <w:rPr>
-                <w:ins w:id="383" w:author="Renata M. Diaz" w:date="2021-03-22T15:07:00Z"/>
+                <w:ins w:id="386" w:author="Renata M. Diaz" w:date="2021-03-22T15:07:00Z"/>
                 <w:rFonts w:ascii="Calibri Light" w:hAnsi="Calibri Light" w:cs="Calibri Light"/>
                 <w:sz w:val="21"/>
                 <w:szCs w:val="21"/>
               </w:rPr>
             </w:pPr>
-            <w:ins w:id="384" w:author="Renata M. Diaz" w:date="2021-03-22T15:07:00Z">
+            <w:ins w:id="387" w:author="Renata M. Diaz" w:date="2021-03-22T15:07:00Z">
               <w:r>
                 <w:rPr>
                   <w:rFonts w:ascii="Calibri Light" w:hAnsi="Calibri Light" w:cs="Calibri Light"/>
@@ -13614,13 +13695,13 @@
             <w:pPr>
               <w:pStyle w:val="Compact"/>
               <w:rPr>
-                <w:ins w:id="385" w:author="Renata M. Diaz" w:date="2021-03-22T15:07:00Z"/>
+                <w:ins w:id="388" w:author="Renata M. Diaz" w:date="2021-03-22T15:07:00Z"/>
                 <w:rFonts w:ascii="Calibri Light" w:hAnsi="Calibri Light" w:cs="Calibri Light"/>
                 <w:sz w:val="21"/>
                 <w:szCs w:val="21"/>
               </w:rPr>
             </w:pPr>
-            <w:ins w:id="386" w:author="Renata M. Diaz" w:date="2021-03-22T15:07:00Z">
+            <w:ins w:id="389" w:author="Renata M. Diaz" w:date="2021-03-22T15:07:00Z">
               <w:r>
                 <w:rPr>
                   <w:rFonts w:ascii="Calibri Light" w:hAnsi="Calibri Light" w:cs="Calibri Light"/>
@@ -13640,13 +13721,13 @@
             <w:pPr>
               <w:pStyle w:val="Compact"/>
               <w:rPr>
-                <w:ins w:id="387" w:author="Renata M. Diaz" w:date="2021-03-22T15:07:00Z"/>
+                <w:ins w:id="390" w:author="Renata M. Diaz" w:date="2021-03-22T15:07:00Z"/>
                 <w:rFonts w:ascii="Calibri Light" w:hAnsi="Calibri Light" w:cs="Calibri Light"/>
                 <w:sz w:val="21"/>
                 <w:szCs w:val="21"/>
               </w:rPr>
             </w:pPr>
-            <w:ins w:id="388" w:author="Renata M. Diaz" w:date="2021-03-22T15:07:00Z">
+            <w:ins w:id="391" w:author="Renata M. Diaz" w:date="2021-03-22T15:07:00Z">
               <w:r>
                 <w:rPr>
                   <w:rFonts w:ascii="Calibri Light" w:hAnsi="Calibri Light" w:cs="Calibri Light"/>
@@ -13666,13 +13747,13 @@
             <w:pPr>
               <w:pStyle w:val="Compact"/>
               <w:rPr>
-                <w:ins w:id="389" w:author="Renata M. Diaz" w:date="2021-03-22T15:07:00Z"/>
+                <w:ins w:id="392" w:author="Renata M. Diaz" w:date="2021-03-22T15:07:00Z"/>
                 <w:rFonts w:ascii="Calibri Light" w:hAnsi="Calibri Light" w:cs="Calibri Light"/>
                 <w:sz w:val="21"/>
                 <w:szCs w:val="21"/>
               </w:rPr>
             </w:pPr>
-            <w:ins w:id="390" w:author="Renata M. Diaz" w:date="2021-03-22T15:07:00Z">
+            <w:ins w:id="393" w:author="Renata M. Diaz" w:date="2021-03-22T15:07:00Z">
               <w:r>
                 <w:rPr>
                   <w:rFonts w:ascii="Calibri Light" w:hAnsi="Calibri Light" w:cs="Calibri Light"/>
@@ -13687,7 +13768,7 @@
       </w:tr>
       <w:tr>
         <w:trPr>
-          <w:ins w:id="391" w:author="Renata M. Diaz" w:date="2021-03-22T15:07:00Z"/>
+          <w:ins w:id="394" w:author="Renata M. Diaz" w:date="2021-03-22T15:07:00Z"/>
         </w:trPr>
         <w:tc>
           <w:tcPr>
@@ -13697,13 +13778,13 @@
             <w:pPr>
               <w:pStyle w:val="Compact"/>
               <w:rPr>
-                <w:ins w:id="392" w:author="Renata M. Diaz" w:date="2021-03-22T15:07:00Z"/>
+                <w:ins w:id="395" w:author="Renata M. Diaz" w:date="2021-03-22T15:07:00Z"/>
                 <w:rFonts w:ascii="Calibri Light" w:hAnsi="Calibri Light" w:cs="Calibri Light"/>
                 <w:sz w:val="21"/>
                 <w:szCs w:val="21"/>
               </w:rPr>
             </w:pPr>
-            <w:ins w:id="393" w:author="Renata M. Diaz" w:date="2021-03-22T15:07:00Z">
+            <w:ins w:id="396" w:author="Renata M. Diaz" w:date="2021-03-22T15:07:00Z">
               <w:r>
                 <w:rPr>
                   <w:rFonts w:ascii="Calibri Light" w:hAnsi="Calibri Light" w:cs="Calibri Light"/>
@@ -13723,13 +13804,13 @@
             <w:pPr>
               <w:pStyle w:val="Compact"/>
               <w:rPr>
-                <w:ins w:id="394" w:author="Renata M. Diaz" w:date="2021-03-22T15:07:00Z"/>
+                <w:ins w:id="397" w:author="Renata M. Diaz" w:date="2021-03-22T15:07:00Z"/>
                 <w:rFonts w:ascii="Calibri Light" w:hAnsi="Calibri Light" w:cs="Calibri Light"/>
                 <w:sz w:val="21"/>
                 <w:szCs w:val="21"/>
               </w:rPr>
             </w:pPr>
-            <w:ins w:id="395" w:author="Renata M. Diaz" w:date="2021-03-22T15:07:00Z">
+            <w:ins w:id="398" w:author="Renata M. Diaz" w:date="2021-03-22T15:07:00Z">
               <w:r>
                 <w:rPr>
                   <w:rFonts w:ascii="Calibri Light" w:hAnsi="Calibri Light" w:cs="Calibri Light"/>
@@ -13749,13 +13830,13 @@
             <w:pPr>
               <w:pStyle w:val="Compact"/>
               <w:rPr>
-                <w:ins w:id="396" w:author="Renata M. Diaz" w:date="2021-03-22T15:07:00Z"/>
+                <w:ins w:id="399" w:author="Renata M. Diaz" w:date="2021-03-22T15:07:00Z"/>
                 <w:rFonts w:ascii="Calibri Light" w:hAnsi="Calibri Light" w:cs="Calibri Light"/>
                 <w:sz w:val="21"/>
                 <w:szCs w:val="21"/>
               </w:rPr>
             </w:pPr>
-            <w:ins w:id="397" w:author="Renata M. Diaz" w:date="2021-03-22T15:07:00Z">
+            <w:ins w:id="400" w:author="Renata M. Diaz" w:date="2021-03-22T15:07:00Z">
               <w:r>
                 <w:rPr>
                   <w:rFonts w:ascii="Calibri Light" w:hAnsi="Calibri Light" w:cs="Calibri Light"/>
@@ -13775,13 +13856,13 @@
             <w:pPr>
               <w:pStyle w:val="Compact"/>
               <w:rPr>
-                <w:ins w:id="398" w:author="Renata M. Diaz" w:date="2021-03-22T15:07:00Z"/>
+                <w:ins w:id="401" w:author="Renata M. Diaz" w:date="2021-03-22T15:07:00Z"/>
                 <w:rFonts w:ascii="Calibri Light" w:hAnsi="Calibri Light" w:cs="Calibri Light"/>
                 <w:sz w:val="21"/>
                 <w:szCs w:val="21"/>
               </w:rPr>
             </w:pPr>
-            <w:ins w:id="399" w:author="Renata M. Diaz" w:date="2021-03-22T15:07:00Z">
+            <w:ins w:id="402" w:author="Renata M. Diaz" w:date="2021-03-22T15:07:00Z">
               <w:r>
                 <w:rPr>
                   <w:rFonts w:ascii="Calibri Light" w:hAnsi="Calibri Light" w:cs="Calibri Light"/>
@@ -13801,13 +13882,13 @@
             <w:pPr>
               <w:pStyle w:val="Compact"/>
               <w:rPr>
-                <w:ins w:id="400" w:author="Renata M. Diaz" w:date="2021-03-22T15:07:00Z"/>
+                <w:ins w:id="403" w:author="Renata M. Diaz" w:date="2021-03-22T15:07:00Z"/>
                 <w:rFonts w:ascii="Calibri Light" w:hAnsi="Calibri Light" w:cs="Calibri Light"/>
                 <w:sz w:val="21"/>
                 <w:szCs w:val="21"/>
               </w:rPr>
             </w:pPr>
-            <w:ins w:id="401" w:author="Renata M. Diaz" w:date="2021-03-22T15:07:00Z">
+            <w:ins w:id="404" w:author="Renata M. Diaz" w:date="2021-03-22T15:07:00Z">
               <w:r>
                 <w:rPr>
                   <w:rFonts w:ascii="Calibri Light" w:hAnsi="Calibri Light" w:cs="Calibri Light"/>
@@ -13827,13 +13908,13 @@
             <w:pPr>
               <w:pStyle w:val="Compact"/>
               <w:rPr>
-                <w:ins w:id="402" w:author="Renata M. Diaz" w:date="2021-03-22T15:07:00Z"/>
+                <w:ins w:id="405" w:author="Renata M. Diaz" w:date="2021-03-22T15:07:00Z"/>
                 <w:rFonts w:ascii="Calibri Light" w:hAnsi="Calibri Light" w:cs="Calibri Light"/>
                 <w:sz w:val="21"/>
                 <w:szCs w:val="21"/>
               </w:rPr>
             </w:pPr>
-            <w:ins w:id="403" w:author="Renata M. Diaz" w:date="2021-03-22T15:07:00Z">
+            <w:ins w:id="406" w:author="Renata M. Diaz" w:date="2021-03-22T15:07:00Z">
               <w:r>
                 <w:rPr>
                   <w:rFonts w:ascii="Calibri Light" w:hAnsi="Calibri Light" w:cs="Calibri Light"/>
@@ -13850,7 +13931,7 @@
     <w:p>
       <w:pPr>
         <w:rPr>
-          <w:ins w:id="404" w:author="Renata M. Diaz" w:date="2021-03-22T15:07:00Z"/>
+          <w:ins w:id="407" w:author="Renata M. Diaz" w:date="2021-03-22T15:07:00Z"/>
           <w:rFonts w:ascii="Calibri Light" w:hAnsi="Calibri Light" w:cs="Calibri Light"/>
         </w:rPr>
       </w:pPr>
@@ -13858,11 +13939,11 @@
     <w:p>
       <w:pPr>
         <w:rPr>
-          <w:ins w:id="405" w:author="Renata M. Diaz" w:date="2021-03-22T15:07:00Z"/>
+          <w:ins w:id="408" w:author="Renata M. Diaz" w:date="2021-03-22T15:07:00Z"/>
           <w:rFonts w:ascii="Calibri Light" w:hAnsi="Calibri Light" w:cs="Calibri Light"/>
         </w:rPr>
       </w:pPr>
-      <w:ins w:id="406" w:author="Renata M. Diaz" w:date="2021-03-22T15:07:00Z">
+      <w:ins w:id="409" w:author="Renata M. Diaz" w:date="2021-03-22T15:07:00Z">
         <w:r>
           <w:rPr>
             <w:rFonts w:ascii="Calibri Light" w:hAnsi="Calibri Light" w:cs="Calibri Light"/>
@@ -13875,34 +13956,20 @@
           <w:rPr>
             <w:rFonts w:ascii="Calibri Light" w:hAnsi="Calibri Light" w:cs="Calibri Light"/>
           </w:rPr>
-          <w:t xml:space="preserve">Proportions of extreme values for percentile scores for observed SADs compared to samples from the feasible set. For dissimilarity, this is the proportion of percentile scores &gt;95; by chance, ~5% of scores should be in this extreme. For all other metrics, this is the proportion &lt;2.5 or &gt;97.5; by chance ~2.5% of scores should be in </w:t>
-        </w:r>
-        <w:proofErr w:type="gramStart"/>
-        <w:r>
-          <w:rPr>
-            <w:rFonts w:ascii="Calibri Light" w:hAnsi="Calibri Light" w:cs="Calibri Light"/>
-          </w:rPr>
-          <w:t>either extreme</w:t>
-        </w:r>
-        <w:proofErr w:type="gramEnd"/>
-        <w:r>
-          <w:rPr>
-            <w:rFonts w:ascii="Calibri Light" w:hAnsi="Calibri Light" w:cs="Calibri Light"/>
-          </w:rPr>
-          <w:t xml:space="preserve">. n refers to the number of communities included for each dataset for each metric. </w:t>
+          <w:t xml:space="preserve">Proportions of extreme values for percentile scores for observed SADs compared to samples from the feasible set. For dissimilarity, this is the proportion of percentile scores &gt;95; by chance, ~5% of scores should be in this extreme. For all other metrics, this is the proportion &lt;2.5 or &gt;97.5; by chance ~2.5% of scores should be in either extreme. n refers to the number of communities included for each dataset for each metric. </w:t>
         </w:r>
       </w:ins>
     </w:p>
     <w:p>
       <w:pPr>
         <w:rPr>
-          <w:ins w:id="407" w:author="Renata M. Diaz" w:date="2021-03-22T15:07:00Z"/>
+          <w:ins w:id="410" w:author="Renata M. Diaz" w:date="2021-03-22T15:07:00Z"/>
           <w:rFonts w:cstheme="majorHAnsi"/>
           <w:b/>
           <w:bCs/>
         </w:rPr>
       </w:pPr>
-      <w:ins w:id="408" w:author="Renata M. Diaz" w:date="2021-03-22T15:07:00Z">
+      <w:ins w:id="411" w:author="Renata M. Diaz" w:date="2021-03-22T15:07:00Z">
         <w:r>
           <w:rPr>
             <w:rFonts w:cstheme="majorHAnsi"/>
@@ -13910,36 +13977,6 @@
             <w:bCs/>
           </w:rPr>
           <w:br w:type="page"/>
-        </w:r>
-      </w:ins>
-    </w:p>
-    <w:p>
-      <w:pPr>
-        <w:rPr>
-          <w:ins w:id="409" w:author="Renata M. Diaz" w:date="2021-03-16T13:19:00Z"/>
-          <w:rFonts w:cstheme="majorHAnsi"/>
-          <w:b/>
-          <w:bCs/>
-        </w:rPr>
-      </w:pPr>
-    </w:p>
-    <w:p>
-      <w:pPr>
-        <w:rPr>
-          <w:ins w:id="410" w:author="Renata M. Diaz" w:date="2021-03-16T13:19:00Z"/>
-          <w:rFonts w:cstheme="majorHAnsi"/>
-          <w:b/>
-          <w:bCs/>
-        </w:rPr>
-      </w:pPr>
-      <w:ins w:id="411" w:author="Renata M. Diaz" w:date="2021-03-16T13:19:00Z">
-        <w:r>
-          <w:rPr>
-            <w:rFonts w:cstheme="majorHAnsi"/>
-            <w:b/>
-            <w:bCs/>
-          </w:rPr>
-          <w:t>Figure 1.</w:t>
         </w:r>
       </w:ins>
     </w:p>
@@ -13955,15 +13992,45 @@
     </w:p>
     <w:p>
       <w:pPr>
+        <w:rPr>
+          <w:ins w:id="413" w:author="Renata M. Diaz" w:date="2021-03-16T13:19:00Z"/>
+          <w:rFonts w:cstheme="majorHAnsi"/>
+          <w:b/>
+          <w:bCs/>
+        </w:rPr>
+      </w:pPr>
+      <w:ins w:id="414" w:author="Renata M. Diaz" w:date="2021-03-16T13:19:00Z">
+        <w:r>
+          <w:rPr>
+            <w:rFonts w:cstheme="majorHAnsi"/>
+            <w:b/>
+            <w:bCs/>
+          </w:rPr>
+          <w:t>Figure 1.</w:t>
+        </w:r>
+      </w:ins>
+    </w:p>
+    <w:p>
+      <w:pPr>
+        <w:rPr>
+          <w:ins w:id="415" w:author="Renata M. Diaz" w:date="2021-03-16T13:19:00Z"/>
+          <w:rFonts w:cstheme="majorHAnsi"/>
+          <w:b/>
+          <w:bCs/>
+        </w:rPr>
+      </w:pPr>
+    </w:p>
+    <w:p>
+      <w:pPr>
         <w:spacing w:after="0" w:line="240" w:lineRule="auto"/>
         <w:rPr>
-          <w:ins w:id="413" w:author="Renata M. Diaz" w:date="2021-03-22T13:27:00Z"/>
+          <w:ins w:id="416" w:author="Renata M. Diaz" w:date="2021-03-22T13:27:00Z"/>
           <w:rFonts w:ascii="Times New Roman" w:eastAsia="Times New Roman" w:hAnsi="Times New Roman" w:cs="Times New Roman"/>
           <w:sz w:val="24"/>
           <w:szCs w:val="24"/>
         </w:rPr>
       </w:pPr>
-      <w:ins w:id="414" w:author="Renata M. Diaz" w:date="2021-03-16T13:21:00Z">
+      <w:ins w:id="417" w:author="Renata M. Diaz" w:date="2021-03-16T13:21:00Z">
         <w:r>
           <w:rPr>
             <w:noProof/>
@@ -14021,13 +14088,13 @@
     <w:p>
       <w:pPr>
         <w:rPr>
-          <w:ins w:id="415" w:author="Renata M. Diaz" w:date="2021-03-22T13:27:00Z"/>
+          <w:ins w:id="418" w:author="Renata M. Diaz" w:date="2021-03-22T13:27:00Z"/>
           <w:rFonts w:ascii="Times New Roman" w:eastAsia="Times New Roman" w:hAnsi="Times New Roman" w:cs="Times New Roman"/>
           <w:sz w:val="24"/>
           <w:szCs w:val="24"/>
         </w:rPr>
       </w:pPr>
-      <w:ins w:id="416" w:author="Renata M. Diaz" w:date="2021-03-22T13:27:00Z">
+      <w:ins w:id="419" w:author="Renata M. Diaz" w:date="2021-03-22T13:27:00Z">
         <w:r>
           <w:rPr>
             <w:rFonts w:ascii="Times New Roman" w:eastAsia="Times New Roman" w:hAnsi="Times New Roman" w:cs="Times New Roman"/>
@@ -14041,13 +14108,13 @@
     <w:p>
       <w:pPr>
         <w:rPr>
-          <w:ins w:id="417" w:author="Renata M. Diaz" w:date="2021-03-22T13:27:00Z"/>
+          <w:ins w:id="420" w:author="Renata M. Diaz" w:date="2021-03-22T13:27:00Z"/>
           <w:rFonts w:cstheme="majorHAnsi"/>
           <w:b/>
           <w:bCs/>
         </w:rPr>
       </w:pPr>
-      <w:ins w:id="418" w:author="Renata M. Diaz" w:date="2021-03-22T13:27:00Z">
+      <w:ins w:id="421" w:author="Renata M. Diaz" w:date="2021-03-22T13:27:00Z">
         <w:r>
           <w:rPr>
             <w:rFonts w:cstheme="majorHAnsi"/>
@@ -14055,28 +14122,20 @@
             <w:bCs/>
           </w:rPr>
           <w:lastRenderedPageBreak/>
-          <w:t xml:space="preserve">Figure </w:t>
-        </w:r>
-        <w:r>
-          <w:rPr>
-            <w:rFonts w:cstheme="majorHAnsi"/>
-            <w:b/>
-            <w:bCs/>
-          </w:rPr>
-          <w:t>2.</w:t>
+          <w:t>Figure 2.</w:t>
         </w:r>
       </w:ins>
     </w:p>
     <w:p>
       <w:pPr>
         <w:rPr>
-          <w:ins w:id="419" w:author="Renata M. Diaz" w:date="2021-03-22T13:27:00Z"/>
+          <w:ins w:id="422" w:author="Renata M. Diaz" w:date="2021-03-22T13:27:00Z"/>
           <w:rFonts w:cstheme="majorHAnsi"/>
           <w:b/>
           <w:bCs/>
         </w:rPr>
       </w:pPr>
-      <w:ins w:id="420" w:author="Renata M. Diaz" w:date="2021-03-22T13:27:00Z">
+      <w:ins w:id="423" w:author="Renata M. Diaz" w:date="2021-03-22T13:27:00Z">
         <w:r>
           <w:rPr>
             <w:rFonts w:cstheme="majorHAnsi"/>
@@ -14131,20 +14190,20 @@
     <w:p>
       <w:pPr>
         <w:rPr>
-          <w:ins w:id="421" w:author="Renata M. Diaz" w:date="2021-03-16T13:20:00Z"/>
+          <w:ins w:id="424" w:author="Renata M. Diaz" w:date="2021-03-16T13:20:00Z"/>
           <w:rFonts w:cstheme="majorHAnsi"/>
           <w:b/>
           <w:bCs/>
-          <w:rPrChange w:id="422" w:author="Renata M. Diaz" w:date="2021-03-22T13:27:00Z">
+          <w:rPrChange w:id="425" w:author="Renata M. Diaz" w:date="2021-03-22T13:27:00Z">
             <w:rPr>
-              <w:ins w:id="423" w:author="Renata M. Diaz" w:date="2021-03-16T13:20:00Z"/>
+              <w:ins w:id="426" w:author="Renata M. Diaz" w:date="2021-03-16T13:20:00Z"/>
               <w:rFonts w:ascii="Times New Roman" w:eastAsia="Times New Roman" w:hAnsi="Times New Roman" w:cs="Times New Roman"/>
               <w:sz w:val="24"/>
               <w:szCs w:val="24"/>
             </w:rPr>
           </w:rPrChange>
         </w:rPr>
-        <w:pPrChange w:id="424" w:author="Renata M. Diaz" w:date="2021-03-22T13:27:00Z">
+        <w:pPrChange w:id="427" w:author="Renata M. Diaz" w:date="2021-03-22T13:27:00Z">
           <w:pPr>
             <w:spacing w:after="0" w:line="240" w:lineRule="auto"/>
           </w:pPr>
@@ -14154,7 +14213,7 @@
     <w:p>
       <w:pPr>
         <w:rPr>
-          <w:ins w:id="425" w:author="Renata M. Diaz" w:date="2021-03-16T13:19:00Z"/>
+          <w:ins w:id="428" w:author="Renata M. Diaz" w:date="2021-03-16T13:19:00Z"/>
           <w:rFonts w:cstheme="majorHAnsi"/>
           <w:b/>
           <w:bCs/>
@@ -14173,13 +14232,13 @@
     <w:p>
       <w:pPr>
         <w:rPr>
-          <w:ins w:id="426" w:author="Renata M. Diaz" w:date="2021-03-22T13:32:00Z"/>
+          <w:ins w:id="429" w:author="Renata M. Diaz" w:date="2021-03-22T13:32:00Z"/>
           <w:rFonts w:cstheme="majorHAnsi"/>
           <w:b/>
           <w:bCs/>
         </w:rPr>
       </w:pPr>
-      <w:ins w:id="427" w:author="Renata M. Diaz" w:date="2021-03-16T13:53:00Z">
+      <w:ins w:id="430" w:author="Renata M. Diaz" w:date="2021-03-16T13:53:00Z">
         <w:r>
           <w:rPr>
             <w:rFonts w:cstheme="majorHAnsi"/>
@@ -14193,13 +14252,13 @@
     <w:p>
       <w:pPr>
         <w:rPr>
-          <w:ins w:id="428" w:author="Renata M. Diaz" w:date="2021-03-22T13:36:00Z"/>
+          <w:ins w:id="431" w:author="Renata M. Diaz" w:date="2021-03-22T13:36:00Z"/>
           <w:rFonts w:cstheme="majorHAnsi"/>
           <w:b/>
           <w:bCs/>
         </w:rPr>
       </w:pPr>
-      <w:ins w:id="429" w:author="Renata M. Diaz" w:date="2021-03-22T13:32:00Z">
+      <w:ins w:id="432" w:author="Renata M. Diaz" w:date="2021-03-22T13:32:00Z">
         <w:r>
           <w:rPr>
             <w:rFonts w:cstheme="majorHAnsi"/>
@@ -14210,7 +14269,7 @@
           <w:t>Fig</w:t>
         </w:r>
       </w:ins>
-      <w:ins w:id="430" w:author="Renata M. Diaz" w:date="2021-03-22T13:33:00Z">
+      <w:ins w:id="433" w:author="Renata M. Diaz" w:date="2021-03-22T13:33:00Z">
         <w:r>
           <w:rPr>
             <w:rFonts w:cstheme="majorHAnsi"/>
@@ -14220,7 +14279,7 @@
           <w:t>ure</w:t>
         </w:r>
       </w:ins>
-      <w:ins w:id="431" w:author="Renata M. Diaz" w:date="2021-03-22T13:36:00Z">
+      <w:ins w:id="434" w:author="Renata M. Diaz" w:date="2021-03-22T13:36:00Z">
         <w:r>
           <w:rPr>
             <w:rFonts w:cstheme="majorHAnsi"/>
@@ -14230,7 +14289,7 @@
           <w:t xml:space="preserve"> </w:t>
         </w:r>
       </w:ins>
-      <w:ins w:id="432" w:author="Renata M. Diaz" w:date="2021-03-22T13:33:00Z">
+      <w:ins w:id="435" w:author="Renata M. Diaz" w:date="2021-03-22T13:33:00Z">
         <w:r>
           <w:rPr>
             <w:rFonts w:cstheme="majorHAnsi"/>
@@ -14244,13 +14303,13 @@
     <w:p>
       <w:pPr>
         <w:rPr>
-          <w:ins w:id="433" w:author="Renata M. Diaz" w:date="2021-03-22T13:36:00Z"/>
+          <w:ins w:id="436" w:author="Renata M. Diaz" w:date="2021-03-22T13:36:00Z"/>
           <w:rFonts w:cstheme="majorHAnsi"/>
           <w:b/>
           <w:bCs/>
         </w:rPr>
       </w:pPr>
-      <w:ins w:id="434" w:author="Renata M. Diaz" w:date="2021-03-22T13:36:00Z">
+      <w:ins w:id="437" w:author="Renata M. Diaz" w:date="2021-03-22T13:36:00Z">
         <w:r>
           <w:rPr>
             <w:rFonts w:cstheme="majorHAnsi"/>
@@ -14313,13 +14372,13 @@
     <w:p>
       <w:pPr>
         <w:rPr>
-          <w:ins w:id="435" w:author="Renata M. Diaz" w:date="2021-03-22T13:36:00Z"/>
+          <w:ins w:id="438" w:author="Renata M. Diaz" w:date="2021-03-22T13:36:00Z"/>
           <w:rFonts w:cstheme="majorHAnsi"/>
           <w:b/>
           <w:bCs/>
         </w:rPr>
       </w:pPr>
-      <w:ins w:id="436" w:author="Renata M. Diaz" w:date="2021-03-22T13:36:00Z">
+      <w:ins w:id="439" w:author="Renata M. Diaz" w:date="2021-03-22T13:36:00Z">
         <w:r>
           <w:rPr>
             <w:rFonts w:cstheme="majorHAnsi"/>
@@ -14334,13 +14393,13 @@
     <w:p>
       <w:pPr>
         <w:rPr>
-          <w:ins w:id="437" w:author="Renata M. Diaz" w:date="2021-03-22T13:36:00Z"/>
+          <w:ins w:id="440" w:author="Renata M. Diaz" w:date="2021-03-22T13:36:00Z"/>
           <w:rFonts w:cstheme="majorHAnsi"/>
           <w:b/>
           <w:bCs/>
         </w:rPr>
       </w:pPr>
-      <w:ins w:id="438" w:author="Renata M. Diaz" w:date="2021-03-22T13:50:00Z">
+      <w:ins w:id="441" w:author="Renata M. Diaz" w:date="2021-03-22T13:50:00Z">
         <w:r>
           <w:rPr>
             <w:rFonts w:cstheme="majorHAnsi"/>
@@ -14395,13 +14454,13 @@
     <w:p>
       <w:pPr>
         <w:rPr>
-          <w:ins w:id="439" w:author="Renata M. Diaz" w:date="2021-03-22T13:36:00Z"/>
+          <w:ins w:id="442" w:author="Renata M. Diaz" w:date="2021-03-22T13:36:00Z"/>
           <w:rFonts w:cstheme="majorHAnsi"/>
           <w:b/>
           <w:bCs/>
         </w:rPr>
       </w:pPr>
-      <w:ins w:id="440" w:author="Renata M. Diaz" w:date="2021-03-22T13:36:00Z">
+      <w:ins w:id="443" w:author="Renata M. Diaz" w:date="2021-03-22T13:36:00Z">
         <w:r>
           <w:rPr>
             <w:rFonts w:cstheme="majorHAnsi"/>
@@ -14415,13 +14474,13 @@
     <w:p>
       <w:pPr>
         <w:rPr>
-          <w:ins w:id="441" w:author="Renata M. Diaz" w:date="2021-03-22T13:36:00Z"/>
+          <w:ins w:id="444" w:author="Renata M. Diaz" w:date="2021-03-22T13:36:00Z"/>
           <w:rFonts w:cstheme="majorHAnsi"/>
           <w:b/>
           <w:bCs/>
         </w:rPr>
       </w:pPr>
-      <w:ins w:id="442" w:author="Renata M. Diaz" w:date="2021-03-22T13:36:00Z">
+      <w:ins w:id="445" w:author="Renata M. Diaz" w:date="2021-03-22T13:36:00Z">
         <w:r>
           <w:rPr>
             <w:rFonts w:cstheme="majorHAnsi"/>
@@ -14436,13 +14495,13 @@
     <w:p>
       <w:pPr>
         <w:rPr>
-          <w:ins w:id="443" w:author="Renata M. Diaz" w:date="2021-03-22T13:36:00Z"/>
+          <w:ins w:id="446" w:author="Renata M. Diaz" w:date="2021-03-22T13:36:00Z"/>
           <w:rFonts w:cstheme="majorHAnsi"/>
           <w:b/>
           <w:bCs/>
         </w:rPr>
       </w:pPr>
-      <w:ins w:id="444" w:author="Renata M. Diaz" w:date="2021-03-22T13:56:00Z">
+      <w:ins w:id="447" w:author="Renata M. Diaz" w:date="2021-03-22T13:56:00Z">
         <w:r>
           <w:rPr>
             <w:rFonts w:cstheme="majorHAnsi"/>
@@ -14497,7 +14556,7 @@
     <w:p>
       <w:pPr>
         <w:rPr>
-          <w:ins w:id="445" w:author="Renata M. Diaz" w:date="2021-03-22T13:36:00Z"/>
+          <w:ins w:id="448" w:author="Renata M. Diaz" w:date="2021-03-22T13:36:00Z"/>
           <w:rFonts w:cstheme="majorHAnsi"/>
           <w:b/>
           <w:bCs/>
@@ -14507,13 +14566,13 @@
     <w:p>
       <w:pPr>
         <w:rPr>
-          <w:ins w:id="446" w:author="Renata M. Diaz" w:date="2021-03-22T13:36:00Z"/>
+          <w:ins w:id="449" w:author="Renata M. Diaz" w:date="2021-03-22T13:36:00Z"/>
           <w:rFonts w:cstheme="majorHAnsi"/>
           <w:b/>
           <w:bCs/>
         </w:rPr>
       </w:pPr>
-      <w:ins w:id="447" w:author="Renata M. Diaz" w:date="2021-03-22T13:36:00Z">
+      <w:ins w:id="450" w:author="Renata M. Diaz" w:date="2021-03-22T13:36:00Z">
         <w:r>
           <w:rPr>
             <w:rFonts w:cstheme="majorHAnsi"/>
@@ -14527,13 +14586,13 @@
     <w:p>
       <w:pPr>
         <w:rPr>
-          <w:ins w:id="448" w:author="Renata M. Diaz" w:date="2021-03-16T13:53:00Z"/>
+          <w:ins w:id="451" w:author="Renata M. Diaz" w:date="2021-03-16T13:53:00Z"/>
           <w:rFonts w:cstheme="majorHAnsi"/>
           <w:b/>
           <w:bCs/>
         </w:rPr>
       </w:pPr>
-      <w:ins w:id="449" w:author="Renata M. Diaz" w:date="2021-03-22T13:36:00Z">
+      <w:ins w:id="452" w:author="Renata M. Diaz" w:date="2021-03-22T13:36:00Z">
         <w:r>
           <w:rPr>
             <w:rFonts w:cstheme="majorHAnsi"/>
@@ -14544,7 +14603,7 @@
           <w:t xml:space="preserve">Figure 6. </w:t>
         </w:r>
       </w:ins>
-      <w:ins w:id="450" w:author="Renata M. Diaz" w:date="2021-03-22T13:33:00Z">
+      <w:ins w:id="453" w:author="Renata M. Diaz" w:date="2021-03-22T13:33:00Z">
         <w:r>
           <w:rPr>
             <w:rFonts w:cstheme="majorHAnsi"/>
@@ -14558,13 +14617,13 @@
     <w:p>
       <w:pPr>
         <w:rPr>
-          <w:ins w:id="451" w:author="Renata M. Diaz" w:date="2021-03-22T13:36:00Z"/>
+          <w:ins w:id="454" w:author="Renata M. Diaz" w:date="2021-03-22T13:36:00Z"/>
           <w:rFonts w:cstheme="majorHAnsi"/>
           <w:b/>
           <w:bCs/>
         </w:rPr>
       </w:pPr>
-      <w:ins w:id="452" w:author="Renata M. Diaz" w:date="2021-03-22T14:19:00Z">
+      <w:ins w:id="455" w:author="Renata M. Diaz" w:date="2021-03-22T14:19:00Z">
         <w:r>
           <w:rPr>
             <w:rFonts w:cstheme="majorHAnsi"/>
@@ -14572,11 +14631,12 @@
             <w:bCs/>
             <w:noProof/>
           </w:rPr>
+          <w:lastRenderedPageBreak/>
           <w:drawing>
-            <wp:inline distT="0" distB="0" distL="0" distR="0" wp14:anchorId="11FDF679" wp14:editId="38790A76">
-              <wp:extent cx="5943600" cy="7924800"/>
-              <wp:effectExtent l="0" t="0" r="0" b="0"/>
-              <wp:docPr id="10" name="Picture 10" descr="Timeline&#10;&#10;Description automatically generated"/>
+            <wp:inline distT="0" distB="0" distL="0" distR="0" wp14:anchorId="11FDF679" wp14:editId="6B8A01B5">
+              <wp:extent cx="5941901" cy="7924800"/>
+              <wp:effectExtent l="0" t="0" r="1905" b="0"/>
+              <wp:docPr id="10" name="Picture 10"/>
               <wp:cNvGraphicFramePr>
                 <a:graphicFrameLocks xmlns:a="http://schemas.openxmlformats.org/drawingml/2006/main" noChangeAspect="1"/>
               </wp:cNvGraphicFramePr>
@@ -14602,7 +14662,7 @@
                     <pic:spPr>
                       <a:xfrm>
                         <a:off x="0" y="0"/>
-                        <a:ext cx="5943600" cy="7924800"/>
+                        <a:ext cx="5941901" cy="7924800"/>
                       </a:xfrm>
                       <a:prstGeom prst="rect">
                         <a:avLst/>
@@ -14615,7 +14675,7 @@
           </w:drawing>
         </w:r>
       </w:ins>
-      <w:ins w:id="453" w:author="Renata M. Diaz" w:date="2021-03-22T13:36:00Z">
+      <w:ins w:id="456" w:author="Renata M. Diaz" w:date="2021-03-22T13:36:00Z">
         <w:r>
           <w:rPr>
             <w:rFonts w:cstheme="majorHAnsi"/>
@@ -14629,11 +14689,11 @@
     <w:p>
       <w:pPr>
         <w:rPr>
-          <w:del w:id="454" w:author="Renata M. Diaz" w:date="2021-03-20T16:57:00Z"/>
+          <w:del w:id="457" w:author="Renata M. Diaz" w:date="2021-03-20T16:57:00Z"/>
           <w:rFonts w:cstheme="majorHAnsi"/>
         </w:rPr>
       </w:pPr>
-      <w:del w:id="455" w:author="Renata M. Diaz" w:date="2021-03-20T16:57:00Z">
+      <w:del w:id="458" w:author="Renata M. Diaz" w:date="2021-03-20T16:57:00Z">
         <w:r>
           <w:rPr>
             <w:rFonts w:cstheme="majorHAnsi"/>
@@ -14644,7 +14704,7 @@
           <w:delText xml:space="preserve">Figure </w:delText>
         </w:r>
       </w:del>
-      <w:del w:id="456" w:author="Renata M. Diaz" w:date="2021-03-16T13:53:00Z">
+      <w:del w:id="459" w:author="Renata M. Diaz" w:date="2021-03-16T13:53:00Z">
         <w:r>
           <w:rPr>
             <w:rFonts w:cstheme="majorHAnsi"/>
@@ -14654,7 +14714,7 @@
           <w:delText>1</w:delText>
         </w:r>
       </w:del>
-      <w:del w:id="457" w:author="Renata M. Diaz" w:date="2021-03-20T16:57:00Z">
+      <w:del w:id="460" w:author="Renata M. Diaz" w:date="2021-03-20T16:57:00Z">
         <w:r>
           <w:rPr>
             <w:rFonts w:cstheme="majorHAnsi"/>
@@ -14668,11 +14728,11 @@
     <w:p>
       <w:pPr>
         <w:rPr>
-          <w:del w:id="458" w:author="Renata M. Diaz" w:date="2021-03-20T16:57:00Z"/>
+          <w:del w:id="461" w:author="Renata M. Diaz" w:date="2021-03-20T16:57:00Z"/>
           <w:rFonts w:asciiTheme="majorHAnsi" w:hAnsiTheme="majorHAnsi" w:cstheme="majorHAnsi"/>
         </w:rPr>
       </w:pPr>
-      <w:del w:id="459" w:author="Renata M. Diaz" w:date="2021-03-20T16:57:00Z">
+      <w:del w:id="462" w:author="Renata M. Diaz" w:date="2021-03-20T16:57:00Z">
         <w:r>
           <w:rPr>
             <w:rFonts w:asciiTheme="majorHAnsi" w:hAnsiTheme="majorHAnsi" w:cstheme="majorHAnsi"/>
@@ -14727,11 +14787,11 @@
     <w:p>
       <w:pPr>
         <w:rPr>
-          <w:del w:id="460" w:author="Renata M. Diaz" w:date="2021-03-20T16:57:00Z"/>
+          <w:del w:id="463" w:author="Renata M. Diaz" w:date="2021-03-20T16:57:00Z"/>
           <w:rFonts w:asciiTheme="majorHAnsi" w:hAnsiTheme="majorHAnsi" w:cstheme="majorHAnsi"/>
         </w:rPr>
       </w:pPr>
-      <w:del w:id="461" w:author="Renata M. Diaz" w:date="2021-03-20T16:57:00Z">
+      <w:del w:id="464" w:author="Renata M. Diaz" w:date="2021-03-20T16:57:00Z">
         <w:r>
           <w:rPr>
             <w:rFonts w:asciiTheme="majorHAnsi" w:hAnsiTheme="majorHAnsi" w:cstheme="majorHAnsi"/>
@@ -14743,21 +14803,22 @@
     <w:p>
       <w:pPr>
         <w:rPr>
-          <w:del w:id="462" w:author="Renata M. Diaz" w:date="2021-03-20T16:57:00Z"/>
+          <w:del w:id="465" w:author="Renata M. Diaz" w:date="2021-03-20T16:57:00Z"/>
           <w:rFonts w:asciiTheme="majorHAnsi" w:hAnsiTheme="majorHAnsi" w:cstheme="majorHAnsi"/>
         </w:rPr>
       </w:pPr>
-      <w:del w:id="463" w:author="Renata M. Diaz" w:date="2021-03-20T16:57:00Z">
+      <w:del w:id="466" w:author="Renata M. Diaz" w:date="2021-03-20T16:57:00Z">
         <w:r>
           <w:rPr>
             <w:rFonts w:asciiTheme="majorHAnsi" w:hAnsiTheme="majorHAnsi" w:cstheme="majorHAnsi"/>
             <w:b/>
             <w:bCs/>
           </w:rPr>
+          <w:lastRenderedPageBreak/>
           <w:delText xml:space="preserve">Figure </w:delText>
         </w:r>
       </w:del>
-      <w:del w:id="464" w:author="Renata M. Diaz" w:date="2021-03-16T14:03:00Z">
+      <w:del w:id="467" w:author="Renata M. Diaz" w:date="2021-03-16T14:03:00Z">
         <w:r>
           <w:rPr>
             <w:rFonts w:asciiTheme="majorHAnsi" w:hAnsiTheme="majorHAnsi" w:cstheme="majorHAnsi"/>
@@ -14767,7 +14828,7 @@
           <w:delText>2</w:delText>
         </w:r>
       </w:del>
-      <w:del w:id="465" w:author="Renata M. Diaz" w:date="2021-03-20T16:57:00Z">
+      <w:del w:id="468" w:author="Renata M. Diaz" w:date="2021-03-20T16:57:00Z">
         <w:r>
           <w:rPr>
             <w:rFonts w:asciiTheme="majorHAnsi" w:hAnsiTheme="majorHAnsi" w:cstheme="majorHAnsi"/>
@@ -14781,11 +14842,11 @@
     <w:p>
       <w:pPr>
         <w:rPr>
-          <w:del w:id="466" w:author="Renata M. Diaz" w:date="2021-03-20T16:57:00Z"/>
+          <w:del w:id="469" w:author="Renata M. Diaz" w:date="2021-03-20T16:57:00Z"/>
           <w:rFonts w:asciiTheme="majorHAnsi" w:hAnsiTheme="majorHAnsi" w:cstheme="majorHAnsi"/>
         </w:rPr>
       </w:pPr>
-      <w:del w:id="467" w:author="Renata M. Diaz" w:date="2021-03-20T16:57:00Z">
+      <w:del w:id="470" w:author="Renata M. Diaz" w:date="2021-03-20T16:57:00Z">
         <w:r>
           <w:rPr>
             <w:rFonts w:asciiTheme="majorHAnsi" w:hAnsiTheme="majorHAnsi" w:cstheme="majorHAnsi"/>
@@ -14838,11 +14899,11 @@
     <w:p>
       <w:pPr>
         <w:rPr>
-          <w:del w:id="468" w:author="Renata M. Diaz" w:date="2021-03-20T16:57:00Z"/>
+          <w:del w:id="471" w:author="Renata M. Diaz" w:date="2021-03-20T16:57:00Z"/>
           <w:rFonts w:asciiTheme="majorHAnsi" w:hAnsiTheme="majorHAnsi" w:cstheme="majorHAnsi"/>
         </w:rPr>
       </w:pPr>
-      <w:del w:id="469" w:author="Renata M. Diaz" w:date="2021-03-20T16:57:00Z">
+      <w:del w:id="472" w:author="Renata M. Diaz" w:date="2021-03-20T16:57:00Z">
         <w:r>
           <w:rPr>
             <w:rFonts w:asciiTheme="majorHAnsi" w:hAnsiTheme="majorHAnsi" w:cstheme="majorHAnsi"/>
@@ -14854,17 +14915,18 @@
     <w:p>
       <w:pPr>
         <w:rPr>
-          <w:del w:id="470" w:author="Renata M. Diaz" w:date="2021-03-20T16:57:00Z"/>
+          <w:del w:id="473" w:author="Renata M. Diaz" w:date="2021-03-20T16:57:00Z"/>
           <w:rFonts w:asciiTheme="majorHAnsi" w:hAnsiTheme="majorHAnsi" w:cstheme="majorHAnsi"/>
         </w:rPr>
       </w:pPr>
-      <w:del w:id="471" w:author="Renata M. Diaz" w:date="2021-03-20T16:57:00Z">
+      <w:del w:id="474" w:author="Renata M. Diaz" w:date="2021-03-20T16:57:00Z">
         <w:r>
           <w:rPr>
             <w:rFonts w:asciiTheme="majorHAnsi" w:hAnsiTheme="majorHAnsi" w:cstheme="majorHAnsi"/>
             <w:b/>
             <w:bCs/>
           </w:rPr>
+          <w:lastRenderedPageBreak/>
           <w:delText>Figure 3.</w:delText>
         </w:r>
       </w:del>
@@ -14872,11 +14934,11 @@
     <w:p>
       <w:pPr>
         <w:rPr>
-          <w:del w:id="472" w:author="Renata M. Diaz" w:date="2021-03-20T16:57:00Z"/>
+          <w:del w:id="475" w:author="Renata M. Diaz" w:date="2021-03-20T16:57:00Z"/>
           <w:rFonts w:asciiTheme="majorHAnsi" w:hAnsiTheme="majorHAnsi" w:cstheme="majorHAnsi"/>
         </w:rPr>
       </w:pPr>
-      <w:del w:id="473" w:author="Renata M. Diaz" w:date="2021-03-20T16:57:00Z">
+      <w:del w:id="476" w:author="Renata M. Diaz" w:date="2021-03-20T16:57:00Z">
         <w:r>
           <w:rPr>
             <w:rFonts w:asciiTheme="majorHAnsi" w:hAnsiTheme="majorHAnsi" w:cstheme="majorHAnsi"/>
@@ -14929,11 +14991,11 @@
     <w:p>
       <w:pPr>
         <w:rPr>
-          <w:del w:id="474" w:author="Renata M. Diaz" w:date="2021-03-20T16:57:00Z"/>
+          <w:del w:id="477" w:author="Renata M. Diaz" w:date="2021-03-20T16:57:00Z"/>
           <w:rFonts w:asciiTheme="majorHAnsi" w:hAnsiTheme="majorHAnsi" w:cstheme="majorHAnsi"/>
         </w:rPr>
       </w:pPr>
-      <w:del w:id="475" w:author="Renata M. Diaz" w:date="2021-03-20T16:57:00Z">
+      <w:del w:id="478" w:author="Renata M. Diaz" w:date="2021-03-20T16:57:00Z">
         <w:r>
           <w:rPr>
             <w:rFonts w:asciiTheme="majorHAnsi" w:hAnsiTheme="majorHAnsi" w:cstheme="majorHAnsi"/>
@@ -14945,17 +15007,18 @@
     <w:p>
       <w:pPr>
         <w:rPr>
-          <w:del w:id="476" w:author="Renata M. Diaz" w:date="2021-03-20T16:57:00Z"/>
+          <w:del w:id="479" w:author="Renata M. Diaz" w:date="2021-03-20T16:57:00Z"/>
           <w:rFonts w:asciiTheme="majorHAnsi" w:hAnsiTheme="majorHAnsi" w:cstheme="majorHAnsi"/>
         </w:rPr>
       </w:pPr>
-      <w:del w:id="477" w:author="Renata M. Diaz" w:date="2021-03-20T16:57:00Z">
+      <w:del w:id="480" w:author="Renata M. Diaz" w:date="2021-03-20T16:57:00Z">
         <w:r>
           <w:rPr>
             <w:rFonts w:asciiTheme="majorHAnsi" w:hAnsiTheme="majorHAnsi" w:cstheme="majorHAnsi"/>
             <w:b/>
             <w:bCs/>
           </w:rPr>
+          <w:lastRenderedPageBreak/>
           <w:delText>Figure 4.</w:delText>
         </w:r>
       </w:del>
@@ -14963,11 +15026,11 @@
     <w:p>
       <w:pPr>
         <w:rPr>
-          <w:del w:id="478" w:author="Renata M. Diaz" w:date="2021-03-20T16:57:00Z"/>
+          <w:del w:id="481" w:author="Renata M. Diaz" w:date="2021-03-20T16:57:00Z"/>
           <w:rFonts w:asciiTheme="majorHAnsi" w:hAnsiTheme="majorHAnsi" w:cstheme="majorHAnsi"/>
         </w:rPr>
       </w:pPr>
-      <w:del w:id="479" w:author="Renata M. Diaz" w:date="2021-03-20T16:57:00Z">
+      <w:del w:id="482" w:author="Renata M. Diaz" w:date="2021-03-20T16:57:00Z">
         <w:r>
           <w:rPr>
             <w:rFonts w:asciiTheme="majorHAnsi" w:hAnsiTheme="majorHAnsi" w:cstheme="majorHAnsi"/>
@@ -15023,7 +15086,7 @@
           <w:rFonts w:asciiTheme="majorHAnsi" w:hAnsiTheme="majorHAnsi" w:cstheme="majorHAnsi"/>
         </w:rPr>
       </w:pPr>
-      <w:del w:id="480" w:author="Renata M. Diaz" w:date="2021-03-20T16:57:00Z">
+      <w:del w:id="483" w:author="Renata M. Diaz" w:date="2021-03-20T16:57:00Z">
         <w:r>
           <w:rPr>
             <w:rFonts w:asciiTheme="majorHAnsi" w:hAnsiTheme="majorHAnsi" w:cstheme="majorHAnsi"/>
@@ -15044,6 +15107,7 @@
           <w:b/>
           <w:bCs/>
         </w:rPr>
+        <w:lastRenderedPageBreak/>
         <w:t>Table 1.</w:t>
       </w:r>
     </w:p>
@@ -17051,6 +17115,14 @@
     <w:abstractNumId w:val="8"/>
   </w:num>
 </w:numbering>
+</file>
+
+<file path=word/people.xml><?xml version="1.0" encoding="utf-8"?>
+<w15:people xmlns:wpc="http://schemas.microsoft.com/office/word/2010/wordprocessingCanvas" xmlns:cx="http://schemas.microsoft.com/office/drawing/2014/chartex" xmlns:cx1="http://schemas.microsoft.com/office/drawing/2015/9/8/chartex" xmlns:cx2="http://schemas.microsoft.com/office/drawing/2015/10/21/chartex" xmlns:cx3="http://schemas.microsoft.com/office/drawing/2016/5/9/chartex" xmlns:cx4="http://schemas.microsoft.com/office/drawing/2016/5/10/chartex" xmlns:cx5="http://schemas.microsoft.com/office/drawing/2016/5/11/chartex" xmlns:cx6="http://schemas.microsoft.com/office/drawing/2016/5/12/chartex" xmlns:cx7="http://schemas.microsoft.com/office/drawing/2016/5/13/chartex" xmlns:cx8="http://schemas.microsoft.com/office/drawing/2016/5/14/chartex" xmlns:mc="http://schemas.openxmlformats.org/markup-compatibility/2006" xmlns:aink="http://schemas.microsoft.com/office/drawing/2016/ink" xmlns:am3d="http://schemas.microsoft.com/office/drawing/2017/model3d" xmlns:o="urn:schemas-microsoft-com:office:office" xmlns:r="http://schemas.openxmlformats.org/officeDocument/2006/relationships" xmlns:m="http://schemas.openxmlformats.org/officeDocument/2006/math" xmlns:v="urn:schemas-microsoft-com:vml" xmlns:wp14="http://schemas.microsoft.com/office/word/2010/wordprocessingDrawing" xmlns:wp="http://schemas.openxmlformats.org/drawingml/2006/wordprocessingDrawing" xmlns:w10="urn:schemas-microsoft-com:office:word" xmlns:w="http://schemas.openxmlformats.org/wordprocessingml/2006/main" xmlns:w14="http://schemas.microsoft.com/office/word/2010/wordml" xmlns:w15="http://schemas.microsoft.com/office/word/2012/wordml" xmlns:w16cex="http://schemas.microsoft.com/office/word/2018/wordml/cex" xmlns:w16cid="http://schemas.microsoft.com/office/word/2016/wordml/cid" xmlns:w16="http://schemas.microsoft.com/office/word/2018/wordml" xmlns:w16se="http://schemas.microsoft.com/office/word/2015/wordml/symex" xmlns:wpg="http://schemas.microsoft.com/office/word/2010/wordprocessingGroup" xmlns:wpi="http://schemas.microsoft.com/office/word/2010/wordprocessingInk" xmlns:wne="http://schemas.microsoft.com/office/word/2006/wordml" xmlns:wps="http://schemas.microsoft.com/office/word/2010/wordprocessingShape" mc:Ignorable="w14 w15 w16se w16cid w16 w16cex wp14">
+  <w15:person w15:author="Diaz,Renata M">
+    <w15:presenceInfo w15:providerId="AD" w15:userId="S::diaz.renata@ufl.edu::887f1fd4-2761-4d05-a769-649c729a9df8"/>
+  </w15:person>
+</w15:people>
 </file>
 
 <file path=word/styles.xml><?xml version="1.0" encoding="utf-8"?>

</xml_diff>